<commit_message>
Revert "adición del Alcance"
This reverts commit 08d538c40c06b955f5b2aea01766565780e7e47d.
</commit_message>
<xml_diff>
--- a/Desarrollo/1.SPACIA/8.Documentos Adicionales/SPC_PGCM.docx
+++ b/Desarrollo/1.SPACIA/8.Documentos Adicionales/SPC_PGCM.docx
@@ -942,14 +942,6 @@
                 <w:szCs w:val="24"/>
               </w:rPr>
             </w:pPr>
-            <w:r>
-              <w:rPr>
-                <w:rFonts w:ascii="Questrial" w:eastAsia="Questrial" w:hAnsi="Questrial" w:cs="Questrial"/>
-                <w:sz w:val="24"/>
-                <w:szCs w:val="24"/>
-              </w:rPr>
-              <w:t>3</w:t>
-            </w:r>
           </w:p>
         </w:tc>
         <w:tc>
@@ -972,14 +964,6 @@
                 <w:szCs w:val="24"/>
               </w:rPr>
             </w:pPr>
-            <w:r>
-              <w:rPr>
-                <w:rFonts w:ascii="Questrial" w:eastAsia="Questrial" w:hAnsi="Questrial" w:cs="Questrial"/>
-                <w:sz w:val="24"/>
-                <w:szCs w:val="24"/>
-              </w:rPr>
-              <w:t>14/04/2018</w:t>
-            </w:r>
           </w:p>
         </w:tc>
         <w:tc>
@@ -1001,14 +985,6 @@
                 <w:szCs w:val="24"/>
               </w:rPr>
             </w:pPr>
-            <w:r>
-              <w:rPr>
-                <w:rFonts w:ascii="Questrial" w:eastAsia="Questrial" w:hAnsi="Questrial" w:cs="Questrial"/>
-                <w:sz w:val="24"/>
-                <w:szCs w:val="24"/>
-              </w:rPr>
-              <w:t>1.2</w:t>
-            </w:r>
           </w:p>
         </w:tc>
         <w:tc>
@@ -1030,14 +1006,6 @@
                 <w:szCs w:val="24"/>
               </w:rPr>
             </w:pPr>
-            <w:r>
-              <w:rPr>
-                <w:rFonts w:ascii="Questrial" w:eastAsia="Questrial" w:hAnsi="Questrial" w:cs="Questrial"/>
-                <w:sz w:val="24"/>
-                <w:szCs w:val="24"/>
-              </w:rPr>
-              <w:t>Alcance</w:t>
-            </w:r>
           </w:p>
         </w:tc>
         <w:tc>
@@ -1059,14 +1027,6 @@
                 <w:szCs w:val="24"/>
               </w:rPr>
             </w:pPr>
-            <w:r>
-              <w:rPr>
-                <w:rFonts w:ascii="Questrial" w:eastAsia="Questrial" w:hAnsi="Questrial" w:cs="Questrial"/>
-                <w:sz w:val="24"/>
-                <w:szCs w:val="24"/>
-              </w:rPr>
-              <w:t>Kenny Horna</w:t>
-            </w:r>
           </w:p>
         </w:tc>
       </w:tr>
@@ -1701,7 +1661,9 @@
         </w:rPr>
       </w:pPr>
       <w:bookmarkStart w:id="0" w:name="_gjdgxs" w:colFirst="0" w:colLast="0"/>
+      <w:bookmarkStart w:id="1" w:name="_GoBack"/>
       <w:bookmarkEnd w:id="0"/>
+      <w:bookmarkEnd w:id="1"/>
     </w:p>
     <w:p>
       <w:pPr>
@@ -1749,148 +1711,13 @@
           <w:r>
             <w:fldChar w:fldCharType="separate"/>
           </w:r>
-          <w:bookmarkStart w:id="1" w:name="_GoBack"/>
-          <w:bookmarkEnd w:id="1"/>
-          <w:r>
-            <w:rPr>
-              <w:rStyle w:val="Hipervnculo"/>
-              <w:noProof/>
-            </w:rPr>
-            <w:fldChar w:fldCharType="begin"/>
-          </w:r>
-          <w:r>
-            <w:rPr>
-              <w:rStyle w:val="Hipervnculo"/>
-              <w:noProof/>
-            </w:rPr>
-            <w:instrText xml:space="preserve"> </w:instrText>
-          </w:r>
-          <w:r>
-            <w:rPr>
-              <w:noProof/>
-            </w:rPr>
-            <w:instrText>HYPERLINK \l "_Toc511507324"</w:instrText>
-          </w:r>
-          <w:r>
-            <w:rPr>
-              <w:rStyle w:val="Hipervnculo"/>
-              <w:noProof/>
-            </w:rPr>
-            <w:instrText xml:space="preserve"> </w:instrText>
-          </w:r>
-          <w:r>
-            <w:rPr>
-              <w:rStyle w:val="Hipervnculo"/>
-              <w:noProof/>
-            </w:rPr>
-          </w:r>
-          <w:r>
-            <w:rPr>
-              <w:rStyle w:val="Hipervnculo"/>
-              <w:noProof/>
-            </w:rPr>
-            <w:fldChar w:fldCharType="separate"/>
-          </w:r>
-          <w:r>
-            <w:rPr>
-              <w:rStyle w:val="Hipervnculo"/>
-              <w:noProof/>
-            </w:rPr>
-            <w:t>1.</w:t>
-          </w:r>
-          <w:r>
-            <w:rPr>
-              <w:rFonts w:asciiTheme="minorHAnsi" w:eastAsiaTheme="minorEastAsia" w:hAnsiTheme="minorHAnsi" w:cstheme="minorBidi"/>
-              <w:noProof/>
-              <w:color w:val="auto"/>
-              <w:lang w:val="es-PE"/>
-            </w:rPr>
-            <w:tab/>
-          </w:r>
-          <w:r>
-            <w:rPr>
-              <w:rStyle w:val="Hipervnculo"/>
-              <w:noProof/>
-            </w:rPr>
-            <w:t>Introducción</w:t>
-          </w:r>
-          <w:r>
-            <w:rPr>
-              <w:noProof/>
-              <w:webHidden/>
-            </w:rPr>
-            <w:tab/>
-          </w:r>
-          <w:r>
-            <w:rPr>
-              <w:noProof/>
-              <w:webHidden/>
-            </w:rPr>
-            <w:fldChar w:fldCharType="begin"/>
-          </w:r>
-          <w:r>
-            <w:rPr>
-              <w:noProof/>
-              <w:webHidden/>
-            </w:rPr>
-            <w:instrText xml:space="preserve"> PAGEREF _Toc511507324 \h </w:instrText>
-          </w:r>
-          <w:r>
-            <w:rPr>
-              <w:noProof/>
-              <w:webHidden/>
-            </w:rPr>
-          </w:r>
-          <w:r>
-            <w:rPr>
-              <w:noProof/>
-              <w:webHidden/>
-            </w:rPr>
-            <w:fldChar w:fldCharType="separate"/>
-          </w:r>
-          <w:r>
-            <w:rPr>
-              <w:noProof/>
-              <w:webHidden/>
-            </w:rPr>
-            <w:t>4</w:t>
-          </w:r>
-          <w:r>
-            <w:rPr>
-              <w:noProof/>
-              <w:webHidden/>
-            </w:rPr>
-            <w:fldChar w:fldCharType="end"/>
-          </w:r>
-          <w:r>
-            <w:rPr>
-              <w:rStyle w:val="Hipervnculo"/>
-              <w:noProof/>
-            </w:rPr>
-            <w:fldChar w:fldCharType="end"/>
-          </w:r>
-        </w:p>
-        <w:p>
-          <w:pPr>
-            <w:pStyle w:val="TDC2"/>
-            <w:tabs>
-              <w:tab w:val="left" w:pos="880"/>
-              <w:tab w:val="right" w:pos="8828"/>
-            </w:tabs>
-            <w:rPr>
-              <w:rFonts w:asciiTheme="minorHAnsi" w:eastAsiaTheme="minorEastAsia" w:hAnsiTheme="minorHAnsi" w:cstheme="minorBidi"/>
-              <w:noProof/>
-              <w:color w:val="auto"/>
-              <w:lang w:val="es-PE"/>
-            </w:rPr>
-          </w:pPr>
-          <w:hyperlink w:anchor="_Toc511507325" w:history="1">
+          <w:hyperlink w:anchor="_Toc511507353" w:history="1">
             <w:r>
               <w:rPr>
                 <w:rStyle w:val="Hipervnculo"/>
                 <w:noProof/>
               </w:rPr>
-              <w:t>1.1.</w:t>
+              <w:t>1.</w:t>
             </w:r>
             <w:r>
               <w:rPr>
@@ -1906,7 +1733,7 @@
                 <w:rStyle w:val="Hipervnculo"/>
                 <w:noProof/>
               </w:rPr>
-              <w:t>Propósito del documento</w:t>
+              <w:t>Introducción</w:t>
             </w:r>
             <w:r>
               <w:rPr>
@@ -1927,7 +1754,7 @@
                 <w:noProof/>
                 <w:webHidden/>
               </w:rPr>
-              <w:instrText xml:space="preserve"> PAGEREF _Toc511507325 \h </w:instrText>
+              <w:instrText xml:space="preserve"> PAGEREF _Toc511507353 \h </w:instrText>
             </w:r>
             <w:r>
               <w:rPr>
@@ -1972,13 +1799,13 @@
               <w:lang w:val="es-PE"/>
             </w:rPr>
           </w:pPr>
-          <w:hyperlink w:anchor="_Toc511507326" w:history="1">
+          <w:hyperlink w:anchor="_Toc511507354" w:history="1">
             <w:r>
               <w:rPr>
                 <w:rStyle w:val="Hipervnculo"/>
                 <w:noProof/>
               </w:rPr>
-              <w:t>1.2.</w:t>
+              <w:t>1.1.</w:t>
             </w:r>
             <w:r>
               <w:rPr>
@@ -1994,7 +1821,7 @@
                 <w:rStyle w:val="Hipervnculo"/>
                 <w:noProof/>
               </w:rPr>
-              <w:t>Alcance</w:t>
+              <w:t>Propósito del documento</w:t>
             </w:r>
             <w:r>
               <w:rPr>
@@ -2015,7 +1842,7 @@
                 <w:noProof/>
                 <w:webHidden/>
               </w:rPr>
-              <w:instrText xml:space="preserve"> PAGEREF _Toc511507326 \h </w:instrText>
+              <w:instrText xml:space="preserve"> PAGEREF _Toc511507354 \h </w:instrText>
             </w:r>
             <w:r>
               <w:rPr>
@@ -2084,7 +1911,7 @@
         <w:ind w:left="0"/>
         <w:jc w:val="both"/>
       </w:pPr>
-      <w:bookmarkStart w:id="2" w:name="_Toc511507324"/>
+      <w:bookmarkStart w:id="2" w:name="_Toc511507353"/>
       <w:r>
         <w:lastRenderedPageBreak/>
         <w:t>Introducción</w:t>
@@ -2307,7 +2134,7 @@
         </w:numPr>
         <w:jc w:val="both"/>
       </w:pPr>
-      <w:bookmarkStart w:id="3" w:name="_Toc511507325"/>
+      <w:bookmarkStart w:id="3" w:name="_Toc511507354"/>
       <w:r>
         <w:t>Propósito</w:t>
       </w:r>
@@ -2489,190 +2316,6 @@
           <w:szCs w:val="24"/>
         </w:rPr>
       </w:pPr>
-    </w:p>
-    <w:p>
-      <w:pPr>
-        <w:pStyle w:val="Ttulo2"/>
-        <w:numPr>
-          <w:ilvl w:val="1"/>
-          <w:numId w:val="4"/>
-        </w:numPr>
-        <w:jc w:val="both"/>
-      </w:pPr>
-      <w:bookmarkStart w:id="4" w:name="_Toc511507326"/>
-      <w:r>
-        <w:t>Alcance</w:t>
-      </w:r>
-      <w:bookmarkEnd w:id="4"/>
-    </w:p>
-    <w:p/>
-    <w:p>
-      <w:pPr>
-        <w:ind w:firstLine="360"/>
-        <w:jc w:val="both"/>
-        <w:rPr>
-          <w:rFonts w:ascii="Questrial" w:eastAsia="Questrial" w:hAnsi="Questrial" w:cs="Questrial"/>
-          <w:sz w:val="24"/>
-          <w:szCs w:val="24"/>
-        </w:rPr>
-      </w:pPr>
-      <w:r>
-        <w:rPr>
-          <w:rFonts w:ascii="Questrial" w:eastAsia="Questrial" w:hAnsi="Questrial" w:cs="Questrial"/>
-          <w:sz w:val="24"/>
-          <w:szCs w:val="24"/>
-        </w:rPr>
-        <w:t>Este documento tendrá el siguiente alcance:</w:t>
-      </w:r>
-    </w:p>
-    <w:p>
-      <w:pPr>
-        <w:pStyle w:val="Prrafodelista"/>
-        <w:numPr>
-          <w:ilvl w:val="0"/>
-          <w:numId w:val="8"/>
-        </w:numPr>
-        <w:jc w:val="both"/>
-        <w:rPr>
-          <w:rFonts w:ascii="Questrial" w:eastAsia="Questrial" w:hAnsi="Questrial" w:cs="Questrial"/>
-          <w:sz w:val="24"/>
-          <w:szCs w:val="24"/>
-        </w:rPr>
-      </w:pPr>
-      <w:r>
-        <w:rPr>
-          <w:rFonts w:ascii="Questrial" w:eastAsia="Questrial" w:hAnsi="Questrial" w:cs="Questrial"/>
-          <w:sz w:val="24"/>
-          <w:szCs w:val="24"/>
-        </w:rPr>
-        <w:t>La identificación y definición de la línea base de los elementos del sistema SPACIA.</w:t>
-      </w:r>
-    </w:p>
-    <w:p>
-      <w:pPr>
-        <w:pStyle w:val="Prrafodelista"/>
-        <w:numPr>
-          <w:ilvl w:val="0"/>
-          <w:numId w:val="8"/>
-        </w:numPr>
-        <w:jc w:val="both"/>
-        <w:rPr>
-          <w:rFonts w:ascii="Questrial" w:eastAsia="Questrial" w:hAnsi="Questrial" w:cs="Questrial"/>
-          <w:sz w:val="24"/>
-          <w:szCs w:val="24"/>
-        </w:rPr>
-      </w:pPr>
-      <w:r>
-        <w:rPr>
-          <w:rFonts w:ascii="Questrial" w:eastAsia="Questrial" w:hAnsi="Questrial" w:cs="Questrial"/>
-          <w:sz w:val="24"/>
-          <w:szCs w:val="24"/>
-        </w:rPr>
-        <w:t>El establecimiento de los métodos, procedimientos</w:t>
-      </w:r>
-      <w:r>
-        <w:rPr>
-          <w:rFonts w:ascii="Questrial" w:eastAsia="Questrial" w:hAnsi="Questrial" w:cs="Questrial"/>
-          <w:sz w:val="24"/>
-          <w:szCs w:val="24"/>
-        </w:rPr>
-        <w:t xml:space="preserve"> y herramientas para el control y registro del estado </w:t>
-      </w:r>
-      <w:r>
-        <w:rPr>
-          <w:rFonts w:ascii="Questrial" w:eastAsia="Questrial" w:hAnsi="Questrial" w:cs="Questrial"/>
-          <w:sz w:val="24"/>
-          <w:szCs w:val="24"/>
-        </w:rPr>
-        <w:t>de las versiones</w:t>
-      </w:r>
-      <w:r>
-        <w:rPr>
-          <w:rFonts w:ascii="Questrial" w:eastAsia="Questrial" w:hAnsi="Questrial" w:cs="Questrial"/>
-          <w:sz w:val="24"/>
-          <w:szCs w:val="24"/>
-        </w:rPr>
-        <w:t xml:space="preserve"> de SPACIA</w:t>
-      </w:r>
-      <w:r>
-        <w:rPr>
-          <w:rFonts w:ascii="Questrial" w:eastAsia="Questrial" w:hAnsi="Questrial" w:cs="Questrial"/>
-          <w:sz w:val="24"/>
-          <w:szCs w:val="24"/>
-        </w:rPr>
-        <w:t>.</w:t>
-      </w:r>
-    </w:p>
-    <w:p>
-      <w:pPr>
-        <w:pStyle w:val="Prrafodelista"/>
-        <w:numPr>
-          <w:ilvl w:val="0"/>
-          <w:numId w:val="8"/>
-        </w:numPr>
-        <w:jc w:val="both"/>
-        <w:rPr>
-          <w:rFonts w:ascii="Questrial" w:eastAsia="Questrial" w:hAnsi="Questrial" w:cs="Questrial"/>
-          <w:sz w:val="24"/>
-          <w:szCs w:val="24"/>
-        </w:rPr>
-      </w:pPr>
-      <w:r>
-        <w:rPr>
-          <w:rFonts w:ascii="Questrial" w:eastAsia="Questrial" w:hAnsi="Questrial" w:cs="Questrial"/>
-          <w:sz w:val="24"/>
-          <w:szCs w:val="24"/>
-        </w:rPr>
-        <w:t>Procedimientos para la solicitud de cambios.</w:t>
-      </w:r>
-    </w:p>
-    <w:p>
-      <w:pPr>
-        <w:pStyle w:val="Prrafodelista"/>
-        <w:numPr>
-          <w:ilvl w:val="0"/>
-          <w:numId w:val="8"/>
-        </w:numPr>
-        <w:jc w:val="both"/>
-        <w:rPr>
-          <w:rFonts w:ascii="Questrial" w:eastAsia="Questrial" w:hAnsi="Questrial" w:cs="Questrial"/>
-          <w:sz w:val="24"/>
-          <w:szCs w:val="24"/>
-        </w:rPr>
-      </w:pPr>
-      <w:r>
-        <w:rPr>
-          <w:rFonts w:ascii="Questrial" w:eastAsia="Questrial" w:hAnsi="Questrial" w:cs="Questrial"/>
-          <w:sz w:val="24"/>
-          <w:szCs w:val="24"/>
-        </w:rPr>
-        <w:t>Procedimientos a considerar para la modificación del sistema SPACIA.</w:t>
-      </w:r>
-    </w:p>
-    <w:p>
-      <w:pPr>
-        <w:pStyle w:val="Prrafodelista"/>
-        <w:ind w:left="1080"/>
-        <w:jc w:val="both"/>
-        <w:rPr>
-          <w:rFonts w:ascii="Questrial" w:eastAsia="Questrial" w:hAnsi="Questrial" w:cs="Questrial"/>
-          <w:sz w:val="24"/>
-          <w:szCs w:val="24"/>
-        </w:rPr>
-      </w:pPr>
-    </w:p>
-    <w:p>
-      <w:pPr>
-        <w:rPr>
-          <w:rFonts w:ascii="Questrial" w:eastAsia="Questrial" w:hAnsi="Questrial" w:cs="Questrial"/>
-          <w:b/>
-          <w:sz w:val="24"/>
-          <w:szCs w:val="24"/>
-        </w:rPr>
-      </w:pPr>
-      <w:r>
-        <w:br w:type="page"/>
-      </w:r>
     </w:p>
     <w:p>
       <w:pPr>
@@ -4881,7 +4524,7 @@
 </file>
 
 <file path=customXml/itemProps1.xml><?xml version="1.0" encoding="utf-8"?>
-<ds:datastoreItem xmlns:ds="http://schemas.openxmlformats.org/officeDocument/2006/customXml" ds:itemID="{7BCC8B8D-B024-4624-87FC-315D492B1D36}">
+<ds:datastoreItem xmlns:ds="http://schemas.openxmlformats.org/officeDocument/2006/customXml" ds:itemID="{052F2D96-A426-4FB2-8C12-3E38272CD2DB}">
   <ds:schemaRefs>
     <ds:schemaRef ds:uri="http://schemas.openxmlformats.org/officeDocument/2006/bibliography"/>
   </ds:schemaRefs>

</xml_diff>

<commit_message>
Adición de definición parte 1 (3 conceptos) al doc SPC_PGCM
</commit_message>
<xml_diff>
--- a/Desarrollo/1.SPACIA/8.Documentos Adicionales/SPC_PGCM.docx
+++ b/Desarrollo/1.SPACIA/8.Documentos Adicionales/SPC_PGCM.docx
@@ -1,6 +1,6 @@
 
 <file path=word/document.xml><?xml version="1.0" encoding="utf-8"?>
-<w:document xmlns:wpc="http://schemas.microsoft.com/office/word/2010/wordprocessingCanvas" xmlns:cx="http://schemas.microsoft.com/office/drawing/2014/chartex" xmlns:cx1="http://schemas.microsoft.com/office/drawing/2015/9/8/chartex" xmlns:mc="http://schemas.openxmlformats.org/markup-compatibility/2006" xmlns:o="urn:schemas-microsoft-com:office:office" xmlns:r="http://schemas.openxmlformats.org/officeDocument/2006/relationships" xmlns:m="http://schemas.openxmlformats.org/officeDocument/2006/math" xmlns:v="urn:schemas-microsoft-com:vml" xmlns:wp14="http://schemas.microsoft.com/office/word/2010/wordprocessingDrawing" xmlns:wp="http://schemas.openxmlformats.org/drawingml/2006/wordprocessingDrawing" xmlns:w10="urn:schemas-microsoft-com:office:word" xmlns:w="http://schemas.openxmlformats.org/wordprocessingml/2006/main" xmlns:w14="http://schemas.microsoft.com/office/word/2010/wordml" xmlns:w15="http://schemas.microsoft.com/office/word/2012/wordml" xmlns:w16se="http://schemas.microsoft.com/office/word/2015/wordml/symex" xmlns:wpg="http://schemas.microsoft.com/office/word/2010/wordprocessingGroup" xmlns:wpi="http://schemas.microsoft.com/office/word/2010/wordprocessingInk" xmlns:wne="http://schemas.microsoft.com/office/word/2006/wordml" xmlns:wps="http://schemas.microsoft.com/office/word/2010/wordprocessingShape" mc:Ignorable="w14 w15 w16se wp14">
+<w:document xmlns:wpc="http://schemas.microsoft.com/office/word/2010/wordprocessingCanvas" xmlns:cx="http://schemas.microsoft.com/office/drawing/2014/chartex" xmlns:cx1="http://schemas.microsoft.com/office/drawing/2015/9/8/chartex" xmlns:cx2="http://schemas.microsoft.com/office/drawing/2015/10/21/chartex" xmlns:cx3="http://schemas.microsoft.com/office/drawing/2016/5/9/chartex" xmlns:cx4="http://schemas.microsoft.com/office/drawing/2016/5/10/chartex" xmlns:cx5="http://schemas.microsoft.com/office/drawing/2016/5/11/chartex" xmlns:cx6="http://schemas.microsoft.com/office/drawing/2016/5/12/chartex" xmlns:cx7="http://schemas.microsoft.com/office/drawing/2016/5/13/chartex" xmlns:cx8="http://schemas.microsoft.com/office/drawing/2016/5/14/chartex" xmlns:mc="http://schemas.openxmlformats.org/markup-compatibility/2006" xmlns:aink="http://schemas.microsoft.com/office/drawing/2016/ink" xmlns:am3d="http://schemas.microsoft.com/office/drawing/2017/model3d" xmlns:o="urn:schemas-microsoft-com:office:office" xmlns:r="http://schemas.openxmlformats.org/officeDocument/2006/relationships" xmlns:m="http://schemas.openxmlformats.org/officeDocument/2006/math" xmlns:v="urn:schemas-microsoft-com:vml" xmlns:wp14="http://schemas.microsoft.com/office/word/2010/wordprocessingDrawing" xmlns:wp="http://schemas.openxmlformats.org/drawingml/2006/wordprocessingDrawing" xmlns:w10="urn:schemas-microsoft-com:office:word" xmlns:w="http://schemas.openxmlformats.org/wordprocessingml/2006/main" xmlns:w14="http://schemas.microsoft.com/office/word/2010/wordml" xmlns:w15="http://schemas.microsoft.com/office/word/2012/wordml" xmlns:w16cid="http://schemas.microsoft.com/office/word/2016/wordml/cid" xmlns:w16se="http://schemas.microsoft.com/office/word/2015/wordml/symex" xmlns:wpg="http://schemas.microsoft.com/office/word/2010/wordprocessingGroup" xmlns:wpi="http://schemas.microsoft.com/office/word/2010/wordprocessingInk" xmlns:wne="http://schemas.microsoft.com/office/word/2006/wordml" xmlns:wps="http://schemas.microsoft.com/office/word/2010/wordprocessingShape" mc:Ignorable="w14 w15 w16se w16cid wp14">
   <w:body>
     <w:tbl>
       <w:tblPr>
@@ -1065,8 +1065,18 @@
                 <w:sz w:val="24"/>
                 <w:szCs w:val="24"/>
               </w:rPr>
-              <w:t>Kenny Horna</w:t>
-            </w:r>
+              <w:t xml:space="preserve">Kenny </w:t>
+            </w:r>
+            <w:proofErr w:type="spellStart"/>
+            <w:r>
+              <w:rPr>
+                <w:rFonts w:ascii="Questrial" w:eastAsia="Questrial" w:hAnsi="Questrial" w:cs="Questrial"/>
+                <w:sz w:val="24"/>
+                <w:szCs w:val="24"/>
+              </w:rPr>
+              <w:t>Horna</w:t>
+            </w:r>
+            <w:proofErr w:type="spellEnd"/>
           </w:p>
         </w:tc>
       </w:tr>
@@ -1093,6 +1103,14 @@
                 <w:szCs w:val="24"/>
               </w:rPr>
             </w:pPr>
+            <w:r>
+              <w:rPr>
+                <w:rFonts w:ascii="Questrial" w:eastAsia="Questrial" w:hAnsi="Questrial" w:cs="Questrial"/>
+                <w:sz w:val="24"/>
+                <w:szCs w:val="24"/>
+              </w:rPr>
+              <w:t>4</w:t>
+            </w:r>
           </w:p>
         </w:tc>
         <w:tc>
@@ -1115,6 +1133,14 @@
                 <w:szCs w:val="24"/>
               </w:rPr>
             </w:pPr>
+            <w:r>
+              <w:rPr>
+                <w:rFonts w:ascii="Questrial" w:eastAsia="Questrial" w:hAnsi="Questrial" w:cs="Questrial"/>
+                <w:sz w:val="24"/>
+                <w:szCs w:val="24"/>
+              </w:rPr>
+              <w:t>14/02/2018</w:t>
+            </w:r>
           </w:p>
         </w:tc>
         <w:tc>
@@ -1136,6 +1162,14 @@
                 <w:szCs w:val="24"/>
               </w:rPr>
             </w:pPr>
+            <w:r>
+              <w:rPr>
+                <w:rFonts w:ascii="Questrial" w:eastAsia="Questrial" w:hAnsi="Questrial" w:cs="Questrial"/>
+                <w:sz w:val="24"/>
+                <w:szCs w:val="24"/>
+              </w:rPr>
+              <w:t>1.3</w:t>
+            </w:r>
           </w:p>
         </w:tc>
         <w:tc>
@@ -1157,6 +1191,14 @@
                 <w:szCs w:val="24"/>
               </w:rPr>
             </w:pPr>
+            <w:r>
+              <w:rPr>
+                <w:rFonts w:ascii="Questrial" w:eastAsia="Questrial" w:hAnsi="Questrial" w:cs="Questrial"/>
+                <w:sz w:val="24"/>
+                <w:szCs w:val="24"/>
+              </w:rPr>
+              <w:t>Adición de definición parte 1 (3 conceptos)</w:t>
+            </w:r>
           </w:p>
         </w:tc>
         <w:tc>
@@ -1178,6 +1220,14 @@
                 <w:szCs w:val="24"/>
               </w:rPr>
             </w:pPr>
+            <w:r>
+              <w:rPr>
+                <w:rFonts w:ascii="Questrial" w:eastAsia="Questrial" w:hAnsi="Questrial" w:cs="Questrial"/>
+                <w:sz w:val="24"/>
+                <w:szCs w:val="24"/>
+              </w:rPr>
+              <w:t>José Carrillo</w:t>
+            </w:r>
           </w:p>
         </w:tc>
       </w:tr>
@@ -1749,126 +1799,79 @@
           <w:r>
             <w:fldChar w:fldCharType="separate"/>
           </w:r>
-          <w:bookmarkStart w:id="1" w:name="_GoBack"/>
-          <w:bookmarkEnd w:id="1"/>
-          <w:r>
-            <w:rPr>
-              <w:rStyle w:val="Hipervnculo"/>
-              <w:noProof/>
-            </w:rPr>
-            <w:fldChar w:fldCharType="begin"/>
-          </w:r>
-          <w:r>
-            <w:rPr>
-              <w:rStyle w:val="Hipervnculo"/>
-              <w:noProof/>
-            </w:rPr>
-            <w:instrText xml:space="preserve"> </w:instrText>
-          </w:r>
-          <w:r>
-            <w:rPr>
-              <w:noProof/>
-            </w:rPr>
-            <w:instrText>HYPERLINK \l "_Toc511507324"</w:instrText>
-          </w:r>
-          <w:r>
-            <w:rPr>
-              <w:rStyle w:val="Hipervnculo"/>
-              <w:noProof/>
-            </w:rPr>
-            <w:instrText xml:space="preserve"> </w:instrText>
-          </w:r>
-          <w:r>
-            <w:rPr>
-              <w:rStyle w:val="Hipervnculo"/>
-              <w:noProof/>
-            </w:rPr>
-          </w:r>
-          <w:r>
-            <w:rPr>
-              <w:rStyle w:val="Hipervnculo"/>
-              <w:noProof/>
-            </w:rPr>
-            <w:fldChar w:fldCharType="separate"/>
-          </w:r>
-          <w:r>
-            <w:rPr>
-              <w:rStyle w:val="Hipervnculo"/>
-              <w:noProof/>
-            </w:rPr>
-            <w:t>1.</w:t>
-          </w:r>
-          <w:r>
-            <w:rPr>
-              <w:rFonts w:asciiTheme="minorHAnsi" w:eastAsiaTheme="minorEastAsia" w:hAnsiTheme="minorHAnsi" w:cstheme="minorBidi"/>
-              <w:noProof/>
-              <w:color w:val="auto"/>
-              <w:lang w:val="es-PE"/>
-            </w:rPr>
-            <w:tab/>
-          </w:r>
-          <w:r>
-            <w:rPr>
-              <w:rStyle w:val="Hipervnculo"/>
-              <w:noProof/>
-            </w:rPr>
-            <w:t>Introducción</w:t>
-          </w:r>
-          <w:r>
-            <w:rPr>
-              <w:noProof/>
-              <w:webHidden/>
-            </w:rPr>
-            <w:tab/>
-          </w:r>
-          <w:r>
-            <w:rPr>
-              <w:noProof/>
-              <w:webHidden/>
-            </w:rPr>
-            <w:fldChar w:fldCharType="begin"/>
-          </w:r>
-          <w:r>
-            <w:rPr>
-              <w:noProof/>
-              <w:webHidden/>
-            </w:rPr>
-            <w:instrText xml:space="preserve"> PAGEREF _Toc511507324 \h </w:instrText>
-          </w:r>
-          <w:r>
-            <w:rPr>
-              <w:noProof/>
-              <w:webHidden/>
-            </w:rPr>
-          </w:r>
-          <w:r>
-            <w:rPr>
-              <w:noProof/>
-              <w:webHidden/>
-            </w:rPr>
-            <w:fldChar w:fldCharType="separate"/>
-          </w:r>
-          <w:r>
-            <w:rPr>
-              <w:noProof/>
-              <w:webHidden/>
-            </w:rPr>
-            <w:t>4</w:t>
-          </w:r>
-          <w:r>
-            <w:rPr>
-              <w:noProof/>
-              <w:webHidden/>
-            </w:rPr>
-            <w:fldChar w:fldCharType="end"/>
-          </w:r>
-          <w:r>
-            <w:rPr>
-              <w:rStyle w:val="Hipervnculo"/>
-              <w:noProof/>
-            </w:rPr>
-            <w:fldChar w:fldCharType="end"/>
-          </w:r>
+          <w:hyperlink w:anchor="_Toc511507324" w:history="1">
+            <w:r>
+              <w:rPr>
+                <w:rStyle w:val="Hipervnculo"/>
+                <w:noProof/>
+              </w:rPr>
+              <w:t>1.</w:t>
+            </w:r>
+            <w:r>
+              <w:rPr>
+                <w:rFonts w:asciiTheme="minorHAnsi" w:eastAsiaTheme="minorEastAsia" w:hAnsiTheme="minorHAnsi" w:cstheme="minorBidi"/>
+                <w:noProof/>
+                <w:color w:val="auto"/>
+                <w:lang w:val="es-PE"/>
+              </w:rPr>
+              <w:tab/>
+            </w:r>
+            <w:r>
+              <w:rPr>
+                <w:rStyle w:val="Hipervnculo"/>
+                <w:noProof/>
+              </w:rPr>
+              <w:t>Introducción</w:t>
+            </w:r>
+            <w:r>
+              <w:rPr>
+                <w:noProof/>
+                <w:webHidden/>
+              </w:rPr>
+              <w:tab/>
+            </w:r>
+            <w:r>
+              <w:rPr>
+                <w:noProof/>
+                <w:webHidden/>
+              </w:rPr>
+              <w:fldChar w:fldCharType="begin"/>
+            </w:r>
+            <w:r>
+              <w:rPr>
+                <w:noProof/>
+                <w:webHidden/>
+              </w:rPr>
+              <w:instrText xml:space="preserve"> PAGEREF _Toc511507324 \h </w:instrText>
+            </w:r>
+            <w:r>
+              <w:rPr>
+                <w:noProof/>
+                <w:webHidden/>
+              </w:rPr>
+            </w:r>
+            <w:r>
+              <w:rPr>
+                <w:noProof/>
+                <w:webHidden/>
+              </w:rPr>
+              <w:fldChar w:fldCharType="separate"/>
+            </w:r>
+            <w:r>
+              <w:rPr>
+                <w:noProof/>
+                <w:webHidden/>
+              </w:rPr>
+              <w:t>4</w:t>
+            </w:r>
+            <w:r>
+              <w:rPr>
+                <w:noProof/>
+                <w:webHidden/>
+              </w:rPr>
+              <w:fldChar w:fldCharType="end"/>
+            </w:r>
+          </w:hyperlink>
         </w:p>
         <w:p>
           <w:pPr>
@@ -2084,12 +2087,12 @@
         <w:ind w:left="0"/>
         <w:jc w:val="both"/>
       </w:pPr>
-      <w:bookmarkStart w:id="2" w:name="_Toc511507324"/>
+      <w:bookmarkStart w:id="1" w:name="_Toc511507324"/>
       <w:r>
         <w:lastRenderedPageBreak/>
         <w:t>Introducción</w:t>
       </w:r>
-      <w:bookmarkEnd w:id="2"/>
+      <w:bookmarkEnd w:id="1"/>
     </w:p>
     <w:p>
       <w:pPr>
@@ -2307,14 +2310,14 @@
         </w:numPr>
         <w:jc w:val="both"/>
       </w:pPr>
-      <w:bookmarkStart w:id="3" w:name="_Toc511507325"/>
+      <w:bookmarkStart w:id="2" w:name="_Toc511507325"/>
       <w:r>
         <w:t>Propósito</w:t>
       </w:r>
       <w:r>
         <w:t xml:space="preserve"> del documento</w:t>
       </w:r>
-      <w:bookmarkEnd w:id="3"/>
+      <w:bookmarkEnd w:id="2"/>
     </w:p>
     <w:p/>
     <w:p>
@@ -2499,11 +2502,11 @@
         </w:numPr>
         <w:jc w:val="both"/>
       </w:pPr>
-      <w:bookmarkStart w:id="4" w:name="_Toc511507326"/>
+      <w:bookmarkStart w:id="3" w:name="_Toc511507326"/>
       <w:r>
         <w:t>Alcance</w:t>
       </w:r>
-      <w:bookmarkEnd w:id="4"/>
+      <w:bookmarkEnd w:id="3"/>
     </w:p>
     <w:p/>
     <w:p>
@@ -2640,39 +2643,242 @@
           <w:szCs w:val="24"/>
         </w:rPr>
       </w:pPr>
-      <w:r>
-        <w:rPr>
-          <w:rFonts w:ascii="Questrial" w:eastAsia="Questrial" w:hAnsi="Questrial" w:cs="Questrial"/>
-          <w:sz w:val="24"/>
-          <w:szCs w:val="24"/>
-        </w:rPr>
-        <w:t>Procedimientos a considerar para la modificación del sistema SPACIA.</w:t>
+      <w:proofErr w:type="gramStart"/>
+      <w:r>
+        <w:rPr>
+          <w:rFonts w:ascii="Questrial" w:eastAsia="Questrial" w:hAnsi="Questrial" w:cs="Questrial"/>
+          <w:sz w:val="24"/>
+          <w:szCs w:val="24"/>
+        </w:rPr>
+        <w:t>Procedimientos a considerar</w:t>
+      </w:r>
+      <w:proofErr w:type="gramEnd"/>
+      <w:r>
+        <w:rPr>
+          <w:rFonts w:ascii="Questrial" w:eastAsia="Questrial" w:hAnsi="Questrial" w:cs="Questrial"/>
+          <w:sz w:val="24"/>
+          <w:szCs w:val="24"/>
+        </w:rPr>
+        <w:t xml:space="preserve"> para la modificación del sistema SPACIA.</w:t>
       </w:r>
     </w:p>
     <w:p>
       <w:pPr>
-        <w:pStyle w:val="Prrafodelista"/>
-        <w:ind w:left="1080"/>
-        <w:jc w:val="both"/>
-        <w:rPr>
-          <w:rFonts w:ascii="Questrial" w:eastAsia="Questrial" w:hAnsi="Questrial" w:cs="Questrial"/>
-          <w:sz w:val="24"/>
-          <w:szCs w:val="24"/>
-        </w:rPr>
-      </w:pPr>
+        <w:rPr>
+          <w:rFonts w:ascii="Questrial" w:eastAsia="Questrial" w:hAnsi="Questrial" w:cs="Questrial"/>
+          <w:sz w:val="24"/>
+          <w:szCs w:val="24"/>
+        </w:rPr>
+      </w:pPr>
+      <w:r>
+        <w:rPr>
+          <w:rFonts w:ascii="Questrial" w:eastAsia="Questrial" w:hAnsi="Questrial" w:cs="Questrial"/>
+          <w:sz w:val="24"/>
+          <w:szCs w:val="24"/>
+        </w:rPr>
+        <w:br w:type="page"/>
+      </w:r>
+      <w:bookmarkStart w:id="4" w:name="_GoBack"/>
+      <w:bookmarkEnd w:id="4"/>
     </w:p>
     <w:p>
       <w:pPr>
+        <w:pStyle w:val="Ttulo2"/>
+        <w:numPr>
+          <w:ilvl w:val="1"/>
+          <w:numId w:val="4"/>
+        </w:numPr>
+        <w:jc w:val="both"/>
+      </w:pPr>
+      <w:bookmarkStart w:id="5" w:name="_Toc511507288"/>
+      <w:r>
+        <w:lastRenderedPageBreak/>
+        <w:t>Definiciones</w:t>
+      </w:r>
+      <w:bookmarkEnd w:id="5"/>
+    </w:p>
+    <w:p/>
+    <w:p>
+      <w:pPr>
+        <w:pStyle w:val="Prrafodelista"/>
+        <w:numPr>
+          <w:ilvl w:val="0"/>
+          <w:numId w:val="10"/>
+        </w:numPr>
+        <w:rPr>
+          <w:rFonts w:ascii="Questrial" w:hAnsi="Questrial"/>
+          <w:sz w:val="24"/>
+        </w:rPr>
+      </w:pPr>
+      <w:proofErr w:type="spellStart"/>
+      <w:r>
+        <w:rPr>
+          <w:rFonts w:ascii="Questrial" w:hAnsi="Questrial"/>
+          <w:sz w:val="24"/>
+        </w:rPr>
+        <w:t>Configuration</w:t>
+      </w:r>
+      <w:proofErr w:type="spellEnd"/>
+      <w:r>
+        <w:rPr>
+          <w:rFonts w:ascii="Questrial" w:hAnsi="Questrial"/>
+          <w:sz w:val="24"/>
+        </w:rPr>
+        <w:t xml:space="preserve"> </w:t>
+      </w:r>
+      <w:proofErr w:type="spellStart"/>
+      <w:r>
+        <w:rPr>
+          <w:rFonts w:ascii="Questrial" w:hAnsi="Questrial"/>
+          <w:sz w:val="24"/>
+        </w:rPr>
+        <w:t>item</w:t>
+      </w:r>
+      <w:proofErr w:type="spellEnd"/>
+      <w:r>
+        <w:rPr>
+          <w:rFonts w:ascii="Questrial" w:hAnsi="Questrial"/>
+          <w:sz w:val="24"/>
+        </w:rPr>
+        <w:t>:</w:t>
+      </w:r>
+      <w:r>
+        <w:rPr>
+          <w:rFonts w:ascii="Questrial" w:hAnsi="Questrial"/>
+          <w:sz w:val="24"/>
+        </w:rPr>
+        <w:t xml:space="preserve"> U</w:t>
+      </w:r>
+      <w:r>
+        <w:rPr>
+          <w:rFonts w:ascii="Questrial" w:hAnsi="Questrial"/>
+          <w:sz w:val="24"/>
+        </w:rPr>
+        <w:t>nidad estructural fundamental de un sistema de gestión de configuración.</w:t>
+      </w:r>
+    </w:p>
+    <w:p>
+      <w:pPr>
+        <w:pStyle w:val="Prrafodelista"/>
+        <w:numPr>
+          <w:ilvl w:val="0"/>
+          <w:numId w:val="10"/>
+        </w:numPr>
+        <w:rPr>
+          <w:rFonts w:ascii="Questrial" w:hAnsi="Questrial"/>
+          <w:sz w:val="24"/>
+          <w:lang w:val="es-PE"/>
+        </w:rPr>
+      </w:pPr>
+      <w:proofErr w:type="spellStart"/>
+      <w:r>
+        <w:rPr>
+          <w:rFonts w:ascii="Questrial" w:hAnsi="Questrial"/>
+          <w:sz w:val="24"/>
+        </w:rPr>
+        <w:t>Linea</w:t>
+      </w:r>
+      <w:proofErr w:type="spellEnd"/>
+      <w:r>
+        <w:rPr>
+          <w:rFonts w:ascii="Questrial" w:hAnsi="Questrial"/>
+          <w:sz w:val="24"/>
+        </w:rPr>
+        <w:t xml:space="preserve"> base: </w:t>
+      </w:r>
+      <w:r>
+        <w:rPr>
+          <w:rFonts w:ascii="Questrial" w:hAnsi="Questrial"/>
+          <w:sz w:val="24"/>
+          <w:lang w:val="es-PE"/>
+        </w:rPr>
+        <w:t>punto de referencia en el ciclo de vida del desarrollo de software marcado por la finalización y aprobación formal de un conjunto de productos de trabajo predefinidos</w:t>
+      </w:r>
+    </w:p>
+    <w:p>
+      <w:pPr>
+        <w:pStyle w:val="Prrafodelista"/>
+        <w:numPr>
+          <w:ilvl w:val="0"/>
+          <w:numId w:val="10"/>
+        </w:numPr>
+        <w:rPr>
+          <w:rFonts w:ascii="Questrial" w:hAnsi="Questrial"/>
+          <w:sz w:val="24"/>
+          <w:lang w:val="es-PE"/>
+        </w:rPr>
+      </w:pPr>
+      <w:proofErr w:type="spellStart"/>
+      <w:r>
+        <w:rPr>
+          <w:rFonts w:ascii="Questrial" w:hAnsi="Questrial"/>
+          <w:sz w:val="24"/>
+          <w:lang w:val="es-PE"/>
+        </w:rPr>
+        <w:t>Configuration</w:t>
+      </w:r>
+      <w:proofErr w:type="spellEnd"/>
+      <w:r>
+        <w:rPr>
+          <w:rFonts w:ascii="Questrial" w:hAnsi="Questrial"/>
+          <w:sz w:val="24"/>
+          <w:lang w:val="es-PE"/>
+        </w:rPr>
+        <w:t xml:space="preserve"> </w:t>
+      </w:r>
+      <w:proofErr w:type="spellStart"/>
+      <w:r>
+        <w:rPr>
+          <w:rFonts w:ascii="Questrial" w:hAnsi="Questrial"/>
+          <w:sz w:val="24"/>
+          <w:lang w:val="es-PE"/>
+        </w:rPr>
+        <w:t>Identification</w:t>
+      </w:r>
+      <w:proofErr w:type="spellEnd"/>
+      <w:r>
+        <w:rPr>
+          <w:rFonts w:ascii="Questrial" w:hAnsi="Questrial"/>
+          <w:sz w:val="24"/>
+          <w:lang w:val="es-PE"/>
+        </w:rPr>
+        <w:t xml:space="preserve">: </w:t>
+      </w:r>
+      <w:r>
+        <w:rPr>
+          <w:rFonts w:ascii="Questrial" w:hAnsi="Questrial"/>
+          <w:sz w:val="24"/>
+          <w:lang w:val="es-PE"/>
+        </w:rPr>
+        <w:t>e</w:t>
+      </w:r>
+      <w:r>
+        <w:rPr>
+          <w:rFonts w:ascii="Questrial" w:hAnsi="Questrial"/>
+          <w:sz w:val="24"/>
+          <w:lang w:val="es-PE"/>
+        </w:rPr>
+        <w:t>sta actividad se encarga de identificar los elementos, esquemas y herramientas</w:t>
+      </w:r>
+      <w:r>
+        <w:rPr>
+          <w:rFonts w:ascii="Questrial" w:hAnsi="Questrial"/>
+          <w:sz w:val="24"/>
+          <w:lang w:val="es-PE"/>
+        </w:rPr>
+        <w:t>.</w:t>
+      </w:r>
+    </w:p>
+    <w:p>
+      <w:pPr>
         <w:rPr>
           <w:rFonts w:ascii="Questrial" w:eastAsia="Questrial" w:hAnsi="Questrial" w:cs="Questrial"/>
           <w:b/>
           <w:sz w:val="24"/>
           <w:szCs w:val="24"/>
-        </w:rPr>
-      </w:pPr>
-      <w:r>
-        <w:br w:type="page"/>
-      </w:r>
+          <w:lang w:val="es-PE"/>
+        </w:rPr>
+      </w:pPr>
     </w:p>
     <w:p>
       <w:pPr>
@@ -2708,7 +2914,7 @@
 </file>
 
 <file path=word/endnotes.xml><?xml version="1.0" encoding="utf-8"?>
-<w:endnotes xmlns:wpc="http://schemas.microsoft.com/office/word/2010/wordprocessingCanvas" xmlns:cx="http://schemas.microsoft.com/office/drawing/2014/chartex" xmlns:cx1="http://schemas.microsoft.com/office/drawing/2015/9/8/chartex" xmlns:mc="http://schemas.openxmlformats.org/markup-compatibility/2006" xmlns:o="urn:schemas-microsoft-com:office:office" xmlns:r="http://schemas.openxmlformats.org/officeDocument/2006/relationships" xmlns:m="http://schemas.openxmlformats.org/officeDocument/2006/math" xmlns:v="urn:schemas-microsoft-com:vml" xmlns:wp14="http://schemas.microsoft.com/office/word/2010/wordprocessingDrawing" xmlns:wp="http://schemas.openxmlformats.org/drawingml/2006/wordprocessingDrawing" xmlns:w10="urn:schemas-microsoft-com:office:word" xmlns:w="http://schemas.openxmlformats.org/wordprocessingml/2006/main" xmlns:w14="http://schemas.microsoft.com/office/word/2010/wordml" xmlns:w15="http://schemas.microsoft.com/office/word/2012/wordml" xmlns:w16se="http://schemas.microsoft.com/office/word/2015/wordml/symex" xmlns:wpg="http://schemas.microsoft.com/office/word/2010/wordprocessingGroup" xmlns:wpi="http://schemas.microsoft.com/office/word/2010/wordprocessingInk" xmlns:wne="http://schemas.microsoft.com/office/word/2006/wordml" xmlns:wps="http://schemas.microsoft.com/office/word/2010/wordprocessingShape" mc:Ignorable="w14 w15 w16se wp14">
+<w:endnotes xmlns:wpc="http://schemas.microsoft.com/office/word/2010/wordprocessingCanvas" xmlns:cx="http://schemas.microsoft.com/office/drawing/2014/chartex" xmlns:cx1="http://schemas.microsoft.com/office/drawing/2015/9/8/chartex" xmlns:cx2="http://schemas.microsoft.com/office/drawing/2015/10/21/chartex" xmlns:cx3="http://schemas.microsoft.com/office/drawing/2016/5/9/chartex" xmlns:cx4="http://schemas.microsoft.com/office/drawing/2016/5/10/chartex" xmlns:cx5="http://schemas.microsoft.com/office/drawing/2016/5/11/chartex" xmlns:cx6="http://schemas.microsoft.com/office/drawing/2016/5/12/chartex" xmlns:cx7="http://schemas.microsoft.com/office/drawing/2016/5/13/chartex" xmlns:cx8="http://schemas.microsoft.com/office/drawing/2016/5/14/chartex" xmlns:mc="http://schemas.openxmlformats.org/markup-compatibility/2006" xmlns:aink="http://schemas.microsoft.com/office/drawing/2016/ink" xmlns:am3d="http://schemas.microsoft.com/office/drawing/2017/model3d" xmlns:o="urn:schemas-microsoft-com:office:office" xmlns:r="http://schemas.openxmlformats.org/officeDocument/2006/relationships" xmlns:m="http://schemas.openxmlformats.org/officeDocument/2006/math" xmlns:v="urn:schemas-microsoft-com:vml" xmlns:wp14="http://schemas.microsoft.com/office/word/2010/wordprocessingDrawing" xmlns:wp="http://schemas.openxmlformats.org/drawingml/2006/wordprocessingDrawing" xmlns:w10="urn:schemas-microsoft-com:office:word" xmlns:w="http://schemas.openxmlformats.org/wordprocessingml/2006/main" xmlns:w14="http://schemas.microsoft.com/office/word/2010/wordml" xmlns:w15="http://schemas.microsoft.com/office/word/2012/wordml" xmlns:w16cid="http://schemas.microsoft.com/office/word/2016/wordml/cid" xmlns:w16se="http://schemas.microsoft.com/office/word/2015/wordml/symex" xmlns:wpg="http://schemas.microsoft.com/office/word/2010/wordprocessingGroup" xmlns:wpi="http://schemas.microsoft.com/office/word/2010/wordprocessingInk" xmlns:wne="http://schemas.microsoft.com/office/word/2006/wordml" xmlns:wps="http://schemas.microsoft.com/office/word/2010/wordprocessingShape" mc:Ignorable="w14 w15 w16se w16cid wp14">
   <w:endnote w:type="separator" w:id="-1">
     <w:p>
       <w:pPr>
@@ -2733,7 +2939,7 @@
 </file>
 
 <file path=word/footnotes.xml><?xml version="1.0" encoding="utf-8"?>
-<w:footnotes xmlns:wpc="http://schemas.microsoft.com/office/word/2010/wordprocessingCanvas" xmlns:cx="http://schemas.microsoft.com/office/drawing/2014/chartex" xmlns:cx1="http://schemas.microsoft.com/office/drawing/2015/9/8/chartex" xmlns:mc="http://schemas.openxmlformats.org/markup-compatibility/2006" xmlns:o="urn:schemas-microsoft-com:office:office" xmlns:r="http://schemas.openxmlformats.org/officeDocument/2006/relationships" xmlns:m="http://schemas.openxmlformats.org/officeDocument/2006/math" xmlns:v="urn:schemas-microsoft-com:vml" xmlns:wp14="http://schemas.microsoft.com/office/word/2010/wordprocessingDrawing" xmlns:wp="http://schemas.openxmlformats.org/drawingml/2006/wordprocessingDrawing" xmlns:w10="urn:schemas-microsoft-com:office:word" xmlns:w="http://schemas.openxmlformats.org/wordprocessingml/2006/main" xmlns:w14="http://schemas.microsoft.com/office/word/2010/wordml" xmlns:w15="http://schemas.microsoft.com/office/word/2012/wordml" xmlns:w16se="http://schemas.microsoft.com/office/word/2015/wordml/symex" xmlns:wpg="http://schemas.microsoft.com/office/word/2010/wordprocessingGroup" xmlns:wpi="http://schemas.microsoft.com/office/word/2010/wordprocessingInk" xmlns:wne="http://schemas.microsoft.com/office/word/2006/wordml" xmlns:wps="http://schemas.microsoft.com/office/word/2010/wordprocessingShape" mc:Ignorable="w14 w15 w16se wp14">
+<w:footnotes xmlns:wpc="http://schemas.microsoft.com/office/word/2010/wordprocessingCanvas" xmlns:cx="http://schemas.microsoft.com/office/drawing/2014/chartex" xmlns:cx1="http://schemas.microsoft.com/office/drawing/2015/9/8/chartex" xmlns:cx2="http://schemas.microsoft.com/office/drawing/2015/10/21/chartex" xmlns:cx3="http://schemas.microsoft.com/office/drawing/2016/5/9/chartex" xmlns:cx4="http://schemas.microsoft.com/office/drawing/2016/5/10/chartex" xmlns:cx5="http://schemas.microsoft.com/office/drawing/2016/5/11/chartex" xmlns:cx6="http://schemas.microsoft.com/office/drawing/2016/5/12/chartex" xmlns:cx7="http://schemas.microsoft.com/office/drawing/2016/5/13/chartex" xmlns:cx8="http://schemas.microsoft.com/office/drawing/2016/5/14/chartex" xmlns:mc="http://schemas.openxmlformats.org/markup-compatibility/2006" xmlns:aink="http://schemas.microsoft.com/office/drawing/2016/ink" xmlns:am3d="http://schemas.microsoft.com/office/drawing/2017/model3d" xmlns:o="urn:schemas-microsoft-com:office:office" xmlns:r="http://schemas.openxmlformats.org/officeDocument/2006/relationships" xmlns:m="http://schemas.openxmlformats.org/officeDocument/2006/math" xmlns:v="urn:schemas-microsoft-com:vml" xmlns:wp14="http://schemas.microsoft.com/office/word/2010/wordprocessingDrawing" xmlns:wp="http://schemas.openxmlformats.org/drawingml/2006/wordprocessingDrawing" xmlns:w10="urn:schemas-microsoft-com:office:word" xmlns:w="http://schemas.openxmlformats.org/wordprocessingml/2006/main" xmlns:w14="http://schemas.microsoft.com/office/word/2010/wordml" xmlns:w15="http://schemas.microsoft.com/office/word/2012/wordml" xmlns:w16cid="http://schemas.microsoft.com/office/word/2016/wordml/cid" xmlns:w16se="http://schemas.microsoft.com/office/word/2015/wordml/symex" xmlns:wpg="http://schemas.microsoft.com/office/word/2010/wordprocessingGroup" xmlns:wpi="http://schemas.microsoft.com/office/word/2010/wordprocessingInk" xmlns:wne="http://schemas.microsoft.com/office/word/2006/wordml" xmlns:wps="http://schemas.microsoft.com/office/word/2010/wordprocessingShape" mc:Ignorable="w14 w15 w16se w16cid wp14">
   <w:footnote w:type="separator" w:id="-1">
     <w:p>
       <w:pPr>
@@ -2758,7 +2964,7 @@
 </file>
 
 <file path=word/numbering.xml><?xml version="1.0" encoding="utf-8"?>
-<w:numbering xmlns:wpc="http://schemas.microsoft.com/office/word/2010/wordprocessingCanvas" xmlns:cx="http://schemas.microsoft.com/office/drawing/2014/chartex" xmlns:cx1="http://schemas.microsoft.com/office/drawing/2015/9/8/chartex" xmlns:mc="http://schemas.openxmlformats.org/markup-compatibility/2006" xmlns:o="urn:schemas-microsoft-com:office:office" xmlns:r="http://schemas.openxmlformats.org/officeDocument/2006/relationships" xmlns:m="http://schemas.openxmlformats.org/officeDocument/2006/math" xmlns:v="urn:schemas-microsoft-com:vml" xmlns:wp14="http://schemas.microsoft.com/office/word/2010/wordprocessingDrawing" xmlns:wp="http://schemas.openxmlformats.org/drawingml/2006/wordprocessingDrawing" xmlns:w10="urn:schemas-microsoft-com:office:word" xmlns:w="http://schemas.openxmlformats.org/wordprocessingml/2006/main" xmlns:w14="http://schemas.microsoft.com/office/word/2010/wordml" xmlns:w15="http://schemas.microsoft.com/office/word/2012/wordml" xmlns:w16se="http://schemas.microsoft.com/office/word/2015/wordml/symex" xmlns:wpg="http://schemas.microsoft.com/office/word/2010/wordprocessingGroup" xmlns:wpi="http://schemas.microsoft.com/office/word/2010/wordprocessingInk" xmlns:wne="http://schemas.microsoft.com/office/word/2006/wordml" xmlns:wps="http://schemas.microsoft.com/office/word/2010/wordprocessingShape" mc:Ignorable="w14 w15 w16se wp14">
+<w:numbering xmlns:wpc="http://schemas.microsoft.com/office/word/2010/wordprocessingCanvas" xmlns:cx="http://schemas.microsoft.com/office/drawing/2014/chartex" xmlns:cx1="http://schemas.microsoft.com/office/drawing/2015/9/8/chartex" xmlns:cx2="http://schemas.microsoft.com/office/drawing/2015/10/21/chartex" xmlns:cx3="http://schemas.microsoft.com/office/drawing/2016/5/9/chartex" xmlns:cx4="http://schemas.microsoft.com/office/drawing/2016/5/10/chartex" xmlns:cx5="http://schemas.microsoft.com/office/drawing/2016/5/11/chartex" xmlns:cx6="http://schemas.microsoft.com/office/drawing/2016/5/12/chartex" xmlns:cx7="http://schemas.microsoft.com/office/drawing/2016/5/13/chartex" xmlns:cx8="http://schemas.microsoft.com/office/drawing/2016/5/14/chartex" xmlns:mc="http://schemas.openxmlformats.org/markup-compatibility/2006" xmlns:aink="http://schemas.microsoft.com/office/drawing/2016/ink" xmlns:am3d="http://schemas.microsoft.com/office/drawing/2017/model3d" xmlns:o="urn:schemas-microsoft-com:office:office" xmlns:r="http://schemas.openxmlformats.org/officeDocument/2006/relationships" xmlns:m="http://schemas.openxmlformats.org/officeDocument/2006/math" xmlns:v="urn:schemas-microsoft-com:vml" xmlns:wp14="http://schemas.microsoft.com/office/word/2010/wordprocessingDrawing" xmlns:wp="http://schemas.openxmlformats.org/drawingml/2006/wordprocessingDrawing" xmlns:w10="urn:schemas-microsoft-com:office:word" xmlns:w="http://schemas.openxmlformats.org/wordprocessingml/2006/main" xmlns:w14="http://schemas.microsoft.com/office/word/2010/wordml" xmlns:w15="http://schemas.microsoft.com/office/word/2012/wordml" xmlns:w16cid="http://schemas.microsoft.com/office/word/2016/wordml/cid" xmlns:w16se="http://schemas.microsoft.com/office/word/2015/wordml/symex" xmlns:wpg="http://schemas.microsoft.com/office/word/2010/wordprocessingGroup" xmlns:wpi="http://schemas.microsoft.com/office/word/2010/wordprocessingInk" xmlns:wne="http://schemas.microsoft.com/office/word/2006/wordml" xmlns:wps="http://schemas.microsoft.com/office/word/2010/wordprocessingShape" mc:Ignorable="w14 w15 w16se w16cid wp14">
   <w:abstractNum w:abstractNumId="0" w15:restartNumberingAfterBreak="0">
     <w:nsid w:val="07DE0F55"/>
     <w:multiLevelType w:val="multilevel"/>
@@ -3804,7 +4010,7 @@
 </file>
 
 <file path=word/styles.xml><?xml version="1.0" encoding="utf-8"?>
-<w:styles xmlns:mc="http://schemas.openxmlformats.org/markup-compatibility/2006" xmlns:r="http://schemas.openxmlformats.org/officeDocument/2006/relationships" xmlns:w="http://schemas.openxmlformats.org/wordprocessingml/2006/main" xmlns:w14="http://schemas.microsoft.com/office/word/2010/wordml" xmlns:w15="http://schemas.microsoft.com/office/word/2012/wordml" xmlns:w16se="http://schemas.microsoft.com/office/word/2015/wordml/symex" mc:Ignorable="w14 w15 w16se">
+<w:styles xmlns:mc="http://schemas.openxmlformats.org/markup-compatibility/2006" xmlns:r="http://schemas.openxmlformats.org/officeDocument/2006/relationships" xmlns:w="http://schemas.openxmlformats.org/wordprocessingml/2006/main" xmlns:w14="http://schemas.microsoft.com/office/word/2010/wordml" xmlns:w15="http://schemas.microsoft.com/office/word/2012/wordml" xmlns:w16cid="http://schemas.microsoft.com/office/word/2016/wordml/cid" xmlns:w16se="http://schemas.microsoft.com/office/word/2015/wordml/symex" mc:Ignorable="w14 w15 w16se w16cid">
   <w:docDefaults>
     <w:rPrDefault>
       <w:rPr>
@@ -3828,10 +4034,10 @@
       </w:pPr>
     </w:pPrDefault>
   </w:docDefaults>
-  <w:latentStyles w:defLockedState="0" w:defUIPriority="99" w:defSemiHidden="0" w:defUnhideWhenUsed="0" w:defQFormat="0" w:count="371">
+  <w:latentStyles w:defLockedState="0" w:defUIPriority="99" w:defSemiHidden="0" w:defUnhideWhenUsed="0" w:defQFormat="0" w:count="375">
     <w:lsdException w:name="Normal" w:uiPriority="0" w:qFormat="1"/>
     <w:lsdException w:name="heading 1" w:uiPriority="9" w:qFormat="1"/>
-    <w:lsdException w:name="heading 2" w:semiHidden="1" w:uiPriority="9" w:unhideWhenUsed="1" w:qFormat="1"/>
+    <w:lsdException w:name="heading 2" w:semiHidden="1" w:uiPriority="0" w:unhideWhenUsed="1" w:qFormat="1"/>
     <w:lsdException w:name="heading 3" w:semiHidden="1" w:uiPriority="9" w:unhideWhenUsed="1" w:qFormat="1"/>
     <w:lsdException w:name="heading 4" w:semiHidden="1" w:uiPriority="9" w:unhideWhenUsed="1" w:qFormat="1"/>
     <w:lsdException w:name="heading 5" w:semiHidden="1" w:uiPriority="9" w:unhideWhenUsed="1" w:qFormat="1"/>
@@ -3934,7 +4140,6 @@
     <w:lsdException w:name="HTML Sample" w:semiHidden="1" w:unhideWhenUsed="1"/>
     <w:lsdException w:name="HTML Typewriter" w:semiHidden="1" w:unhideWhenUsed="1"/>
     <w:lsdException w:name="HTML Variable" w:semiHidden="1" w:unhideWhenUsed="1"/>
-    <w:lsdException w:name="Normal Table" w:semiHidden="1" w:unhideWhenUsed="1"/>
     <w:lsdException w:name="annotation subject" w:semiHidden="1" w:unhideWhenUsed="1"/>
     <w:lsdException w:name="No List" w:semiHidden="1" w:unhideWhenUsed="1"/>
     <w:lsdException w:name="Outline List 1" w:semiHidden="1" w:unhideWhenUsed="1"/>
@@ -3978,10 +4183,8 @@
     <w:lsdException w:name="Table Elegant" w:semiHidden="1" w:unhideWhenUsed="1"/>
     <w:lsdException w:name="Table Professional" w:semiHidden="1" w:unhideWhenUsed="1"/>
     <w:lsdException w:name="Table Subtle 1" w:semiHidden="1" w:unhideWhenUsed="1"/>
-    <w:lsdException w:name="Table Subtle 2" w:semiHidden="1" w:unhideWhenUsed="1"/>
     <w:lsdException w:name="Table Web 1" w:semiHidden="1" w:unhideWhenUsed="1"/>
     <w:lsdException w:name="Table Web 2" w:semiHidden="1" w:unhideWhenUsed="1"/>
-    <w:lsdException w:name="Table Web 3" w:semiHidden="1" w:unhideWhenUsed="1"/>
     <w:lsdException w:name="Balloon Text" w:semiHidden="1" w:unhideWhenUsed="1"/>
     <w:lsdException w:name="Table Grid" w:uiPriority="39"/>
     <w:lsdException w:name="Table Theme" w:semiHidden="1" w:unhideWhenUsed="1"/>
@@ -4200,6 +4403,10 @@
     <w:lsdException w:name="List Table 5 Dark Accent 6" w:uiPriority="50"/>
     <w:lsdException w:name="List Table 6 Colorful Accent 6" w:uiPriority="51"/>
     <w:lsdException w:name="List Table 7 Colorful Accent 6" w:uiPriority="52"/>
+    <w:lsdException w:name="Mention" w:semiHidden="1" w:unhideWhenUsed="1"/>
+    <w:lsdException w:name="Smart Hyperlink" w:semiHidden="1" w:unhideWhenUsed="1"/>
+    <w:lsdException w:name="Hashtag" w:semiHidden="1" w:unhideWhenUsed="1"/>
+    <w:lsdException w:name="Unresolved Mention" w:semiHidden="1" w:unhideWhenUsed="1"/>
   </w:latentStyles>
   <w:style w:type="paragraph" w:default="1" w:styleId="Normal">
     <w:name w:val="Normal"/>
@@ -4881,7 +5088,7 @@
 </file>
 
 <file path=customXml/itemProps1.xml><?xml version="1.0" encoding="utf-8"?>
-<ds:datastoreItem xmlns:ds="http://schemas.openxmlformats.org/officeDocument/2006/customXml" ds:itemID="{7BCC8B8D-B024-4624-87FC-315D492B1D36}">
+<ds:datastoreItem xmlns:ds="http://schemas.openxmlformats.org/officeDocument/2006/customXml" ds:itemID="{D55BB917-F62E-4C93-A5EF-AD8CAB3A5E8C}">
   <ds:schemaRefs>
     <ds:schemaRef ds:uri="http://schemas.openxmlformats.org/officeDocument/2006/bibliography"/>
   </ds:schemaRefs>

</xml_diff>

<commit_message>
Adición de definición parte 2 (3 conceptos) al doc SPC_PGCM
</commit_message>
<xml_diff>
--- a/Desarrollo/1.SPACIA/8.Documentos Adicionales/SPC_PGCM.docx
+++ b/Desarrollo/1.SPACIA/8.Documentos Adicionales/SPC_PGCM.docx
@@ -1,6 +1,6 @@
 
 <file path=word/document.xml><?xml version="1.0" encoding="utf-8"?>
-<w:document xmlns:wpc="http://schemas.microsoft.com/office/word/2010/wordprocessingCanvas" xmlns:cx="http://schemas.microsoft.com/office/drawing/2014/chartex" xmlns:cx1="http://schemas.microsoft.com/office/drawing/2015/9/8/chartex" xmlns:cx2="http://schemas.microsoft.com/office/drawing/2015/10/21/chartex" xmlns:cx3="http://schemas.microsoft.com/office/drawing/2016/5/9/chartex" xmlns:cx4="http://schemas.microsoft.com/office/drawing/2016/5/10/chartex" xmlns:cx5="http://schemas.microsoft.com/office/drawing/2016/5/11/chartex" xmlns:cx6="http://schemas.microsoft.com/office/drawing/2016/5/12/chartex" xmlns:cx7="http://schemas.microsoft.com/office/drawing/2016/5/13/chartex" xmlns:cx8="http://schemas.microsoft.com/office/drawing/2016/5/14/chartex" xmlns:mc="http://schemas.openxmlformats.org/markup-compatibility/2006" xmlns:aink="http://schemas.microsoft.com/office/drawing/2016/ink" xmlns:am3d="http://schemas.microsoft.com/office/drawing/2017/model3d" xmlns:o="urn:schemas-microsoft-com:office:office" xmlns:r="http://schemas.openxmlformats.org/officeDocument/2006/relationships" xmlns:m="http://schemas.openxmlformats.org/officeDocument/2006/math" xmlns:v="urn:schemas-microsoft-com:vml" xmlns:wp14="http://schemas.microsoft.com/office/word/2010/wordprocessingDrawing" xmlns:wp="http://schemas.openxmlformats.org/drawingml/2006/wordprocessingDrawing" xmlns:w10="urn:schemas-microsoft-com:office:word" xmlns:w="http://schemas.openxmlformats.org/wordprocessingml/2006/main" xmlns:w14="http://schemas.microsoft.com/office/word/2010/wordml" xmlns:w15="http://schemas.microsoft.com/office/word/2012/wordml" xmlns:w16cid="http://schemas.microsoft.com/office/word/2016/wordml/cid" xmlns:w16se="http://schemas.microsoft.com/office/word/2015/wordml/symex" xmlns:wpg="http://schemas.microsoft.com/office/word/2010/wordprocessingGroup" xmlns:wpi="http://schemas.microsoft.com/office/word/2010/wordprocessingInk" xmlns:wne="http://schemas.microsoft.com/office/word/2006/wordml" xmlns:wps="http://schemas.microsoft.com/office/word/2010/wordprocessingShape" mc:Ignorable="w14 w15 w16se w16cid wp14">
+<w:document xmlns:wpc="http://schemas.microsoft.com/office/word/2010/wordprocessingCanvas" xmlns:cx="http://schemas.microsoft.com/office/drawing/2014/chartex" xmlns:cx1="http://schemas.microsoft.com/office/drawing/2015/9/8/chartex" xmlns:mc="http://schemas.openxmlformats.org/markup-compatibility/2006" xmlns:o="urn:schemas-microsoft-com:office:office" xmlns:r="http://schemas.openxmlformats.org/officeDocument/2006/relationships" xmlns:m="http://schemas.openxmlformats.org/officeDocument/2006/math" xmlns:v="urn:schemas-microsoft-com:vml" xmlns:wp14="http://schemas.microsoft.com/office/word/2010/wordprocessingDrawing" xmlns:wp="http://schemas.openxmlformats.org/drawingml/2006/wordprocessingDrawing" xmlns:w10="urn:schemas-microsoft-com:office:word" xmlns:w="http://schemas.openxmlformats.org/wordprocessingml/2006/main" xmlns:w14="http://schemas.microsoft.com/office/word/2010/wordml" xmlns:w15="http://schemas.microsoft.com/office/word/2012/wordml" xmlns:w16se="http://schemas.microsoft.com/office/word/2015/wordml/symex" xmlns:wpg="http://schemas.microsoft.com/office/word/2010/wordprocessingGroup" xmlns:wpi="http://schemas.microsoft.com/office/word/2010/wordprocessingInk" xmlns:wne="http://schemas.microsoft.com/office/word/2006/wordml" xmlns:wps="http://schemas.microsoft.com/office/word/2010/wordprocessingShape" mc:Ignorable="w14 w15 w16se wp14">
   <w:body>
     <w:tbl>
       <w:tblPr>
@@ -1065,18 +1065,8 @@
                 <w:sz w:val="24"/>
                 <w:szCs w:val="24"/>
               </w:rPr>
-              <w:t xml:space="preserve">Kenny </w:t>
-            </w:r>
-            <w:proofErr w:type="spellStart"/>
-            <w:r>
-              <w:rPr>
-                <w:rFonts w:ascii="Questrial" w:eastAsia="Questrial" w:hAnsi="Questrial" w:cs="Questrial"/>
-                <w:sz w:val="24"/>
-                <w:szCs w:val="24"/>
-              </w:rPr>
-              <w:t>Horna</w:t>
-            </w:r>
-            <w:proofErr w:type="spellEnd"/>
+              <w:t>Kenny Horna</w:t>
+            </w:r>
           </w:p>
         </w:tc>
       </w:tr>
@@ -1139,7 +1129,7 @@
                 <w:sz w:val="24"/>
                 <w:szCs w:val="24"/>
               </w:rPr>
-              <w:t>14/02/2018</w:t>
+              <w:t>14/04/2018</w:t>
             </w:r>
           </w:p>
         </w:tc>
@@ -1197,7 +1187,7 @@
                 <w:sz w:val="24"/>
                 <w:szCs w:val="24"/>
               </w:rPr>
-              <w:t>Adición de definición parte 1 (3 conceptos)</w:t>
+              <w:t>Definiciones 1</w:t>
             </w:r>
           </w:p>
         </w:tc>
@@ -1254,6 +1244,14 @@
                 <w:szCs w:val="24"/>
               </w:rPr>
             </w:pPr>
+            <w:r>
+              <w:rPr>
+                <w:rFonts w:ascii="Questrial" w:eastAsia="Questrial" w:hAnsi="Questrial" w:cs="Questrial"/>
+                <w:sz w:val="24"/>
+                <w:szCs w:val="24"/>
+              </w:rPr>
+              <w:t>5</w:t>
+            </w:r>
           </w:p>
         </w:tc>
         <w:tc>
@@ -1276,6 +1274,14 @@
                 <w:szCs w:val="24"/>
               </w:rPr>
             </w:pPr>
+            <w:r>
+              <w:rPr>
+                <w:rFonts w:ascii="Questrial" w:eastAsia="Questrial" w:hAnsi="Questrial" w:cs="Questrial"/>
+                <w:sz w:val="24"/>
+                <w:szCs w:val="24"/>
+              </w:rPr>
+              <w:t>14/04/2018</w:t>
+            </w:r>
           </w:p>
         </w:tc>
         <w:tc>
@@ -1297,6 +1303,14 @@
                 <w:szCs w:val="24"/>
               </w:rPr>
             </w:pPr>
+            <w:r>
+              <w:rPr>
+                <w:rFonts w:ascii="Questrial" w:eastAsia="Questrial" w:hAnsi="Questrial" w:cs="Questrial"/>
+                <w:sz w:val="24"/>
+                <w:szCs w:val="24"/>
+              </w:rPr>
+              <w:t>1.4</w:t>
+            </w:r>
           </w:p>
         </w:tc>
         <w:tc>
@@ -1318,6 +1332,30 @@
                 <w:szCs w:val="24"/>
               </w:rPr>
             </w:pPr>
+            <w:r>
+              <w:rPr>
+                <w:rFonts w:ascii="Questrial" w:eastAsia="Questrial" w:hAnsi="Questrial" w:cs="Questrial"/>
+                <w:sz w:val="24"/>
+                <w:szCs w:val="24"/>
+              </w:rPr>
+              <w:t>Definiciones</w:t>
+            </w:r>
+            <w:r>
+              <w:rPr>
+                <w:rFonts w:ascii="Questrial" w:eastAsia="Questrial" w:hAnsi="Questrial" w:cs="Questrial"/>
+                <w:sz w:val="24"/>
+                <w:szCs w:val="24"/>
+              </w:rPr>
+              <w:t xml:space="preserve"> </w:t>
+            </w:r>
+            <w:r>
+              <w:rPr>
+                <w:rFonts w:ascii="Questrial" w:eastAsia="Questrial" w:hAnsi="Questrial" w:cs="Questrial"/>
+                <w:sz w:val="24"/>
+                <w:szCs w:val="24"/>
+              </w:rPr>
+              <w:t>2</w:t>
+            </w:r>
           </w:p>
         </w:tc>
         <w:tc>
@@ -1339,6 +1377,14 @@
                 <w:szCs w:val="24"/>
               </w:rPr>
             </w:pPr>
+            <w:r>
+              <w:rPr>
+                <w:rFonts w:ascii="Questrial" w:eastAsia="Questrial" w:hAnsi="Questrial" w:cs="Questrial"/>
+                <w:sz w:val="24"/>
+                <w:szCs w:val="24"/>
+              </w:rPr>
+              <w:t>Gustavo Huaracc</w:t>
+            </w:r>
           </w:p>
         </w:tc>
       </w:tr>
@@ -1799,13 +1845,148 @@
           <w:r>
             <w:fldChar w:fldCharType="separate"/>
           </w:r>
-          <w:hyperlink w:anchor="_Toc511507324" w:history="1">
+          <w:bookmarkStart w:id="1" w:name="_GoBack"/>
+          <w:bookmarkEnd w:id="1"/>
+          <w:r>
+            <w:rPr>
+              <w:rStyle w:val="Hipervnculo"/>
+              <w:noProof/>
+            </w:rPr>
+            <w:fldChar w:fldCharType="begin"/>
+          </w:r>
+          <w:r>
+            <w:rPr>
+              <w:rStyle w:val="Hipervnculo"/>
+              <w:noProof/>
+            </w:rPr>
+            <w:instrText xml:space="preserve"> </w:instrText>
+          </w:r>
+          <w:r>
+            <w:rPr>
+              <w:noProof/>
+            </w:rPr>
+            <w:instrText>HYPERLINK \l "_Toc511506616"</w:instrText>
+          </w:r>
+          <w:r>
+            <w:rPr>
+              <w:rStyle w:val="Hipervnculo"/>
+              <w:noProof/>
+            </w:rPr>
+            <w:instrText xml:space="preserve"> </w:instrText>
+          </w:r>
+          <w:r>
+            <w:rPr>
+              <w:rStyle w:val="Hipervnculo"/>
+              <w:noProof/>
+            </w:rPr>
+          </w:r>
+          <w:r>
+            <w:rPr>
+              <w:rStyle w:val="Hipervnculo"/>
+              <w:noProof/>
+            </w:rPr>
+            <w:fldChar w:fldCharType="separate"/>
+          </w:r>
+          <w:r>
+            <w:rPr>
+              <w:rStyle w:val="Hipervnculo"/>
+              <w:noProof/>
+            </w:rPr>
+            <w:t>1.</w:t>
+          </w:r>
+          <w:r>
+            <w:rPr>
+              <w:rFonts w:asciiTheme="minorHAnsi" w:eastAsiaTheme="minorEastAsia" w:hAnsiTheme="minorHAnsi" w:cstheme="minorBidi"/>
+              <w:noProof/>
+              <w:color w:val="auto"/>
+              <w:lang w:val="es-PE"/>
+            </w:rPr>
+            <w:tab/>
+          </w:r>
+          <w:r>
+            <w:rPr>
+              <w:rStyle w:val="Hipervnculo"/>
+              <w:noProof/>
+            </w:rPr>
+            <w:t>Introducción</w:t>
+          </w:r>
+          <w:r>
+            <w:rPr>
+              <w:noProof/>
+              <w:webHidden/>
+            </w:rPr>
+            <w:tab/>
+          </w:r>
+          <w:r>
+            <w:rPr>
+              <w:noProof/>
+              <w:webHidden/>
+            </w:rPr>
+            <w:fldChar w:fldCharType="begin"/>
+          </w:r>
+          <w:r>
+            <w:rPr>
+              <w:noProof/>
+              <w:webHidden/>
+            </w:rPr>
+            <w:instrText xml:space="preserve"> PAGEREF _Toc511506616 \h </w:instrText>
+          </w:r>
+          <w:r>
+            <w:rPr>
+              <w:noProof/>
+              <w:webHidden/>
+            </w:rPr>
+          </w:r>
+          <w:r>
+            <w:rPr>
+              <w:noProof/>
+              <w:webHidden/>
+            </w:rPr>
+            <w:fldChar w:fldCharType="separate"/>
+          </w:r>
+          <w:r>
+            <w:rPr>
+              <w:noProof/>
+              <w:webHidden/>
+            </w:rPr>
+            <w:t>4</w:t>
+          </w:r>
+          <w:r>
+            <w:rPr>
+              <w:noProof/>
+              <w:webHidden/>
+            </w:rPr>
+            <w:fldChar w:fldCharType="end"/>
+          </w:r>
+          <w:r>
+            <w:rPr>
+              <w:rStyle w:val="Hipervnculo"/>
+              <w:noProof/>
+            </w:rPr>
+            <w:fldChar w:fldCharType="end"/>
+          </w:r>
+        </w:p>
+        <w:p>
+          <w:pPr>
+            <w:pStyle w:val="TDC2"/>
+            <w:tabs>
+              <w:tab w:val="left" w:pos="880"/>
+              <w:tab w:val="right" w:pos="8828"/>
+            </w:tabs>
+            <w:rPr>
+              <w:rFonts w:asciiTheme="minorHAnsi" w:eastAsiaTheme="minorEastAsia" w:hAnsiTheme="minorHAnsi" w:cstheme="minorBidi"/>
+              <w:noProof/>
+              <w:color w:val="auto"/>
+              <w:lang w:val="es-PE"/>
+            </w:rPr>
+          </w:pPr>
+          <w:hyperlink w:anchor="_Toc511506617" w:history="1">
             <w:r>
               <w:rPr>
                 <w:rStyle w:val="Hipervnculo"/>
                 <w:noProof/>
               </w:rPr>
-              <w:t>1.</w:t>
+              <w:t>1.1.</w:t>
             </w:r>
             <w:r>
               <w:rPr>
@@ -1821,7 +2002,7 @@
                 <w:rStyle w:val="Hipervnculo"/>
                 <w:noProof/>
               </w:rPr>
-              <w:t>Introducción</w:t>
+              <w:t>Propósito del documento</w:t>
             </w:r>
             <w:r>
               <w:rPr>
@@ -1842,7 +2023,7 @@
                 <w:noProof/>
                 <w:webHidden/>
               </w:rPr>
-              <w:instrText xml:space="preserve"> PAGEREF _Toc511507324 \h </w:instrText>
+              <w:instrText xml:space="preserve"> PAGEREF _Toc511506617 \h </w:instrText>
             </w:r>
             <w:r>
               <w:rPr>
@@ -1887,13 +2068,13 @@
               <w:lang w:val="es-PE"/>
             </w:rPr>
           </w:pPr>
-          <w:hyperlink w:anchor="_Toc511507325" w:history="1">
+          <w:hyperlink w:anchor="_Toc511506618" w:history="1">
             <w:r>
               <w:rPr>
                 <w:rStyle w:val="Hipervnculo"/>
                 <w:noProof/>
               </w:rPr>
-              <w:t>1.1.</w:t>
+              <w:t>1.2.</w:t>
             </w:r>
             <w:r>
               <w:rPr>
@@ -1909,7 +2090,7 @@
                 <w:rStyle w:val="Hipervnculo"/>
                 <w:noProof/>
               </w:rPr>
-              <w:t>Propósito del documento</w:t>
+              <w:t>Alcance</w:t>
             </w:r>
             <w:r>
               <w:rPr>
@@ -1930,7 +2111,7 @@
                 <w:noProof/>
                 <w:webHidden/>
               </w:rPr>
-              <w:instrText xml:space="preserve"> PAGEREF _Toc511507325 \h </w:instrText>
+              <w:instrText xml:space="preserve"> PAGEREF _Toc511506618 \h </w:instrText>
             </w:r>
             <w:r>
               <w:rPr>
@@ -1975,13 +2156,13 @@
               <w:lang w:val="es-PE"/>
             </w:rPr>
           </w:pPr>
-          <w:hyperlink w:anchor="_Toc511507326" w:history="1">
+          <w:hyperlink w:anchor="_Toc511506619" w:history="1">
             <w:r>
               <w:rPr>
                 <w:rStyle w:val="Hipervnculo"/>
                 <w:noProof/>
               </w:rPr>
-              <w:t>1.2.</w:t>
+              <w:t>1.3.</w:t>
             </w:r>
             <w:r>
               <w:rPr>
@@ -1997,7 +2178,7 @@
                 <w:rStyle w:val="Hipervnculo"/>
                 <w:noProof/>
               </w:rPr>
-              <w:t>Alcance</w:t>
+              <w:t>Definiciones</w:t>
             </w:r>
             <w:r>
               <w:rPr>
@@ -2018,7 +2199,7 @@
                 <w:noProof/>
                 <w:webHidden/>
               </w:rPr>
-              <w:instrText xml:space="preserve"> PAGEREF _Toc511507326 \h </w:instrText>
+              <w:instrText xml:space="preserve"> PAGEREF _Toc511506619 \h </w:instrText>
             </w:r>
             <w:r>
               <w:rPr>
@@ -2038,7 +2219,7 @@
                 <w:noProof/>
                 <w:webHidden/>
               </w:rPr>
-              <w:t>4</w:t>
+              <w:t>5</w:t>
             </w:r>
             <w:r>
               <w:rPr>
@@ -2087,12 +2268,12 @@
         <w:ind w:left="0"/>
         <w:jc w:val="both"/>
       </w:pPr>
-      <w:bookmarkStart w:id="1" w:name="_Toc511507324"/>
+      <w:bookmarkStart w:id="2" w:name="_Toc511506616"/>
       <w:r>
         <w:lastRenderedPageBreak/>
         <w:t>Introducción</w:t>
       </w:r>
-      <w:bookmarkEnd w:id="1"/>
+      <w:bookmarkEnd w:id="2"/>
     </w:p>
     <w:p>
       <w:pPr>
@@ -2310,14 +2491,14 @@
         </w:numPr>
         <w:jc w:val="both"/>
       </w:pPr>
-      <w:bookmarkStart w:id="2" w:name="_Toc511507325"/>
+      <w:bookmarkStart w:id="3" w:name="_Toc511506617"/>
       <w:r>
         <w:t>Propósito</w:t>
       </w:r>
       <w:r>
         <w:t xml:space="preserve"> del documento</w:t>
       </w:r>
-      <w:bookmarkEnd w:id="2"/>
+      <w:bookmarkEnd w:id="3"/>
     </w:p>
     <w:p/>
     <w:p>
@@ -2502,11 +2683,11 @@
         </w:numPr>
         <w:jc w:val="both"/>
       </w:pPr>
-      <w:bookmarkStart w:id="3" w:name="_Toc511507326"/>
+      <w:bookmarkStart w:id="4" w:name="_Toc511506618"/>
       <w:r>
         <w:t>Alcance</w:t>
       </w:r>
-      <w:bookmarkEnd w:id="3"/>
+      <w:bookmarkEnd w:id="4"/>
     </w:p>
     <w:p/>
     <w:p>
@@ -2643,43 +2824,39 @@
           <w:szCs w:val="24"/>
         </w:rPr>
       </w:pPr>
-      <w:proofErr w:type="gramStart"/>
-      <w:r>
-        <w:rPr>
-          <w:rFonts w:ascii="Questrial" w:eastAsia="Questrial" w:hAnsi="Questrial" w:cs="Questrial"/>
-          <w:sz w:val="24"/>
-          <w:szCs w:val="24"/>
-        </w:rPr>
-        <w:t>Procedimientos a considerar</w:t>
-      </w:r>
-      <w:proofErr w:type="gramEnd"/>
-      <w:r>
-        <w:rPr>
-          <w:rFonts w:ascii="Questrial" w:eastAsia="Questrial" w:hAnsi="Questrial" w:cs="Questrial"/>
-          <w:sz w:val="24"/>
-          <w:szCs w:val="24"/>
-        </w:rPr>
-        <w:t xml:space="preserve"> para la modificación del sistema SPACIA.</w:t>
+      <w:r>
+        <w:rPr>
+          <w:rFonts w:ascii="Questrial" w:eastAsia="Questrial" w:hAnsi="Questrial" w:cs="Questrial"/>
+          <w:sz w:val="24"/>
+          <w:szCs w:val="24"/>
+        </w:rPr>
+        <w:t>Procedimientos a considerar para la modificación del sistema SPACIA.</w:t>
       </w:r>
     </w:p>
     <w:p>
       <w:pPr>
-        <w:rPr>
-          <w:rFonts w:ascii="Questrial" w:eastAsia="Questrial" w:hAnsi="Questrial" w:cs="Questrial"/>
-          <w:sz w:val="24"/>
-          <w:szCs w:val="24"/>
-        </w:rPr>
-      </w:pPr>
-      <w:r>
-        <w:rPr>
-          <w:rFonts w:ascii="Questrial" w:eastAsia="Questrial" w:hAnsi="Questrial" w:cs="Questrial"/>
-          <w:sz w:val="24"/>
-          <w:szCs w:val="24"/>
-        </w:rPr>
+        <w:pStyle w:val="Prrafodelista"/>
+        <w:ind w:left="1080"/>
+        <w:jc w:val="both"/>
+        <w:rPr>
+          <w:rFonts w:ascii="Questrial" w:eastAsia="Questrial" w:hAnsi="Questrial" w:cs="Questrial"/>
+          <w:sz w:val="24"/>
+          <w:szCs w:val="24"/>
+        </w:rPr>
+      </w:pPr>
+    </w:p>
+    <w:p>
+      <w:pPr>
+        <w:rPr>
+          <w:rFonts w:ascii="Questrial" w:eastAsia="Questrial" w:hAnsi="Questrial" w:cs="Questrial"/>
+          <w:b/>
+          <w:sz w:val="24"/>
+          <w:szCs w:val="24"/>
+        </w:rPr>
+      </w:pPr>
+      <w:r>
         <w:br w:type="page"/>
       </w:r>
-      <w:bookmarkStart w:id="4" w:name="_GoBack"/>
-      <w:bookmarkEnd w:id="4"/>
     </w:p>
     <w:p>
       <w:pPr>
@@ -2690,7 +2867,7 @@
         </w:numPr>
         <w:jc w:val="both"/>
       </w:pPr>
-      <w:bookmarkStart w:id="5" w:name="_Toc511507288"/>
+      <w:bookmarkStart w:id="5" w:name="_Toc511506619"/>
       <w:r>
         <w:lastRenderedPageBreak/>
         <w:t>Definiciones</w:t>
@@ -2710,37 +2887,12 @@
           <w:sz w:val="24"/>
         </w:rPr>
       </w:pPr>
-      <w:proofErr w:type="spellStart"/>
       <w:r>
         <w:rPr>
           <w:rFonts w:ascii="Questrial" w:hAnsi="Questrial"/>
           <w:sz w:val="24"/>
         </w:rPr>
-        <w:t>Configuration</w:t>
-      </w:r>
-      <w:proofErr w:type="spellEnd"/>
-      <w:r>
-        <w:rPr>
-          <w:rFonts w:ascii="Questrial" w:hAnsi="Questrial"/>
-          <w:sz w:val="24"/>
-        </w:rPr>
-        <w:t xml:space="preserve"> </w:t>
-      </w:r>
-      <w:proofErr w:type="spellStart"/>
-      <w:r>
-        <w:rPr>
-          <w:rFonts w:ascii="Questrial" w:hAnsi="Questrial"/>
-          <w:sz w:val="24"/>
-        </w:rPr>
-        <w:t>item</w:t>
-      </w:r>
-      <w:proofErr w:type="spellEnd"/>
-      <w:r>
-        <w:rPr>
-          <w:rFonts w:ascii="Questrial" w:hAnsi="Questrial"/>
-          <w:sz w:val="24"/>
-        </w:rPr>
-        <w:t>:</w:t>
+        <w:t>Configuration item:</w:t>
       </w:r>
       <w:r>
         <w:rPr>
@@ -2770,21 +2922,12 @@
           <w:lang w:val="es-PE"/>
         </w:rPr>
       </w:pPr>
-      <w:proofErr w:type="spellStart"/>
       <w:r>
         <w:rPr>
           <w:rFonts w:ascii="Questrial" w:hAnsi="Questrial"/>
           <w:sz w:val="24"/>
         </w:rPr>
-        <w:t>Linea</w:t>
-      </w:r>
-      <w:proofErr w:type="spellEnd"/>
-      <w:r>
-        <w:rPr>
-          <w:rFonts w:ascii="Questrial" w:hAnsi="Questrial"/>
-          <w:sz w:val="24"/>
-        </w:rPr>
-        <w:t xml:space="preserve"> base: </w:t>
+        <w:t xml:space="preserve">Linea base: </w:t>
       </w:r>
       <w:r>
         <w:rPr>
@@ -2808,16 +2951,14 @@
           <w:lang w:val="es-PE"/>
         </w:rPr>
       </w:pPr>
-      <w:proofErr w:type="spellStart"/>
       <w:r>
         <w:rPr>
           <w:rFonts w:ascii="Questrial" w:hAnsi="Questrial"/>
           <w:sz w:val="24"/>
           <w:lang w:val="es-PE"/>
         </w:rPr>
-        <w:t>Configuration</w:t>
-      </w:r>
-      <w:proofErr w:type="spellEnd"/>
+        <w:t>Configuration Identification:</w:t>
+      </w:r>
       <w:r>
         <w:rPr>
           <w:rFonts w:ascii="Questrial" w:hAnsi="Questrial"/>
@@ -2825,24 +2966,6 @@
           <w:lang w:val="es-PE"/>
         </w:rPr>
         <w:t xml:space="preserve"> </w:t>
-      </w:r>
-      <w:proofErr w:type="spellStart"/>
-      <w:r>
-        <w:rPr>
-          <w:rFonts w:ascii="Questrial" w:hAnsi="Questrial"/>
-          <w:sz w:val="24"/>
-          <w:lang w:val="es-PE"/>
-        </w:rPr>
-        <w:t>Identification</w:t>
-      </w:r>
-      <w:proofErr w:type="spellEnd"/>
-      <w:r>
-        <w:rPr>
-          <w:rFonts w:ascii="Questrial" w:hAnsi="Questrial"/>
-          <w:sz w:val="24"/>
-          <w:lang w:val="es-PE"/>
-        </w:rPr>
-        <w:t xml:space="preserve">: </w:t>
       </w:r>
       <w:r>
         <w:rPr>
@@ -2871,34 +2994,156 @@
     </w:p>
     <w:p>
       <w:pPr>
-        <w:rPr>
-          <w:rFonts w:ascii="Questrial" w:eastAsia="Questrial" w:hAnsi="Questrial" w:cs="Questrial"/>
-          <w:b/>
-          <w:sz w:val="24"/>
-          <w:szCs w:val="24"/>
+        <w:pStyle w:val="Prrafodelista"/>
+        <w:numPr>
+          <w:ilvl w:val="0"/>
+          <w:numId w:val="10"/>
+        </w:numPr>
+        <w:rPr>
+          <w:rFonts w:ascii="Questrial" w:hAnsi="Questrial"/>
+          <w:sz w:val="24"/>
           <w:lang w:val="es-PE"/>
         </w:rPr>
       </w:pPr>
+      <w:r>
+        <w:rPr>
+          <w:rFonts w:ascii="Questrial" w:hAnsi="Questrial"/>
+          <w:sz w:val="24"/>
+          <w:lang w:val="es-PE"/>
+        </w:rPr>
+        <w:t>Configuration Control:</w:t>
+      </w:r>
+      <w:r>
+        <w:t xml:space="preserve"> </w:t>
+      </w:r>
+      <w:r>
+        <w:rPr>
+          <w:rFonts w:ascii="Questrial" w:hAnsi="Questrial"/>
+          <w:sz w:val="24"/>
+          <w:lang w:val="es-PE"/>
+        </w:rPr>
+        <w:t>gestiona los cambios que se realizarán al software durante su ciclo de vida. Determina que cambio se debe hacer, si es que es correcto y la manera de su implementación.</w:t>
+      </w:r>
     </w:p>
     <w:p>
       <w:pPr>
-        <w:jc w:val="both"/>
-        <w:rPr>
-          <w:rFonts w:ascii="Questrial" w:eastAsia="Questrial" w:hAnsi="Questrial" w:cs="Questrial"/>
-          <w:sz w:val="24"/>
-          <w:szCs w:val="24"/>
+        <w:pStyle w:val="Prrafodelista"/>
+        <w:numPr>
+          <w:ilvl w:val="0"/>
+          <w:numId w:val="10"/>
+        </w:numPr>
+        <w:rPr>
+          <w:rFonts w:ascii="Questrial" w:hAnsi="Questrial"/>
+          <w:sz w:val="24"/>
           <w:lang w:val="es-PE"/>
         </w:rPr>
       </w:pPr>
+      <w:r>
+        <w:rPr>
+          <w:rFonts w:ascii="Questrial" w:hAnsi="Questrial"/>
+          <w:sz w:val="24"/>
+          <w:lang w:val="es-PE"/>
+        </w:rPr>
+        <w:t>Configuration status accounting:</w:t>
+      </w:r>
+      <w:r>
+        <w:rPr>
+          <w:rFonts w:ascii="Questrial" w:hAnsi="Questrial"/>
+          <w:sz w:val="24"/>
+          <w:lang w:val="es-PE"/>
+        </w:rPr>
+        <w:t xml:space="preserve"> proceso por el cual </w:t>
+      </w:r>
+      <w:r>
+        <w:rPr>
+          <w:rFonts w:ascii="Questrial" w:hAnsi="Questrial"/>
+          <w:sz w:val="24"/>
+          <w:lang w:val="es-PE"/>
+        </w:rPr>
+        <w:t>en</w:t>
+      </w:r>
+      <w:r>
+        <w:rPr>
+          <w:rFonts w:ascii="Questrial" w:hAnsi="Questrial"/>
+          <w:sz w:val="24"/>
+          <w:lang w:val="es-PE"/>
+        </w:rPr>
+        <w:t xml:space="preserve"> el estado actual del desarrollo puede ser juzgado y la historia del ciclo de vida del desarrollo se puede rastrear</w:t>
+      </w:r>
+      <w:r>
+        <w:rPr>
+          <w:rFonts w:ascii="Questrial" w:hAnsi="Questrial"/>
+          <w:sz w:val="24"/>
+          <w:lang w:val="es-PE"/>
+        </w:rPr>
+        <w:t>.</w:t>
+      </w:r>
     </w:p>
     <w:p>
       <w:pPr>
+        <w:pStyle w:val="Prrafodelista"/>
+        <w:numPr>
+          <w:ilvl w:val="0"/>
+          <w:numId w:val="10"/>
+        </w:numPr>
+        <w:rPr>
+          <w:rFonts w:ascii="Questrial" w:hAnsi="Questrial"/>
+          <w:sz w:val="24"/>
+          <w:lang w:val="es-PE"/>
+        </w:rPr>
+      </w:pPr>
+      <w:r>
+        <w:rPr>
+          <w:rFonts w:ascii="Questrial" w:hAnsi="Questrial"/>
+          <w:sz w:val="24"/>
+          <w:lang w:val="es-PE"/>
+        </w:rPr>
+        <w:t xml:space="preserve">Configuration Audit: </w:t>
+      </w:r>
+      <w:r>
+        <w:rPr>
+          <w:rFonts w:ascii="Questrial" w:hAnsi="Questrial"/>
+          <w:sz w:val="24"/>
+          <w:lang w:val="es-PE"/>
+        </w:rPr>
+        <w:t>identificar los elementos del sistema que</w:t>
+      </w:r>
+      <w:r>
+        <w:rPr>
+          <w:rFonts w:ascii="Questrial" w:hAnsi="Questrial"/>
+          <w:sz w:val="24"/>
+          <w:lang w:val="es-PE"/>
+        </w:rPr>
+        <w:t xml:space="preserve"> </w:t>
+      </w:r>
+      <w:r>
+        <w:rPr>
+          <w:rFonts w:ascii="Questrial" w:hAnsi="Questrial"/>
+          <w:sz w:val="24"/>
+          <w:lang w:val="es-PE"/>
+        </w:rPr>
+        <w:t>satisfacen los requerimientos del cliente.</w:t>
+      </w:r>
+    </w:p>
+    <w:p>
+      <w:pPr>
         <w:jc w:val="both"/>
         <w:rPr>
           <w:rFonts w:ascii="Questrial" w:eastAsia="Questrial" w:hAnsi="Questrial" w:cs="Questrial"/>
           <w:sz w:val="24"/>
           <w:szCs w:val="24"/>
-          <w:lang w:val="es-PE"/>
+          <w:lang w:val="en-US"/>
+        </w:rPr>
+      </w:pPr>
+    </w:p>
+    <w:p>
+      <w:pPr>
+        <w:jc w:val="both"/>
+        <w:rPr>
+          <w:rFonts w:ascii="Questrial" w:eastAsia="Questrial" w:hAnsi="Questrial" w:cs="Questrial"/>
+          <w:sz w:val="24"/>
+          <w:szCs w:val="24"/>
+          <w:lang w:val="en-US"/>
         </w:rPr>
       </w:pPr>
     </w:p>
@@ -2914,7 +3159,7 @@
 </file>
 
 <file path=word/endnotes.xml><?xml version="1.0" encoding="utf-8"?>
-<w:endnotes xmlns:wpc="http://schemas.microsoft.com/office/word/2010/wordprocessingCanvas" xmlns:cx="http://schemas.microsoft.com/office/drawing/2014/chartex" xmlns:cx1="http://schemas.microsoft.com/office/drawing/2015/9/8/chartex" xmlns:cx2="http://schemas.microsoft.com/office/drawing/2015/10/21/chartex" xmlns:cx3="http://schemas.microsoft.com/office/drawing/2016/5/9/chartex" xmlns:cx4="http://schemas.microsoft.com/office/drawing/2016/5/10/chartex" xmlns:cx5="http://schemas.microsoft.com/office/drawing/2016/5/11/chartex" xmlns:cx6="http://schemas.microsoft.com/office/drawing/2016/5/12/chartex" xmlns:cx7="http://schemas.microsoft.com/office/drawing/2016/5/13/chartex" xmlns:cx8="http://schemas.microsoft.com/office/drawing/2016/5/14/chartex" xmlns:mc="http://schemas.openxmlformats.org/markup-compatibility/2006" xmlns:aink="http://schemas.microsoft.com/office/drawing/2016/ink" xmlns:am3d="http://schemas.microsoft.com/office/drawing/2017/model3d" xmlns:o="urn:schemas-microsoft-com:office:office" xmlns:r="http://schemas.openxmlformats.org/officeDocument/2006/relationships" xmlns:m="http://schemas.openxmlformats.org/officeDocument/2006/math" xmlns:v="urn:schemas-microsoft-com:vml" xmlns:wp14="http://schemas.microsoft.com/office/word/2010/wordprocessingDrawing" xmlns:wp="http://schemas.openxmlformats.org/drawingml/2006/wordprocessingDrawing" xmlns:w10="urn:schemas-microsoft-com:office:word" xmlns:w="http://schemas.openxmlformats.org/wordprocessingml/2006/main" xmlns:w14="http://schemas.microsoft.com/office/word/2010/wordml" xmlns:w15="http://schemas.microsoft.com/office/word/2012/wordml" xmlns:w16cid="http://schemas.microsoft.com/office/word/2016/wordml/cid" xmlns:w16se="http://schemas.microsoft.com/office/word/2015/wordml/symex" xmlns:wpg="http://schemas.microsoft.com/office/word/2010/wordprocessingGroup" xmlns:wpi="http://schemas.microsoft.com/office/word/2010/wordprocessingInk" xmlns:wne="http://schemas.microsoft.com/office/word/2006/wordml" xmlns:wps="http://schemas.microsoft.com/office/word/2010/wordprocessingShape" mc:Ignorable="w14 w15 w16se w16cid wp14">
+<w:endnotes xmlns:wpc="http://schemas.microsoft.com/office/word/2010/wordprocessingCanvas" xmlns:cx="http://schemas.microsoft.com/office/drawing/2014/chartex" xmlns:cx1="http://schemas.microsoft.com/office/drawing/2015/9/8/chartex" xmlns:mc="http://schemas.openxmlformats.org/markup-compatibility/2006" xmlns:o="urn:schemas-microsoft-com:office:office" xmlns:r="http://schemas.openxmlformats.org/officeDocument/2006/relationships" xmlns:m="http://schemas.openxmlformats.org/officeDocument/2006/math" xmlns:v="urn:schemas-microsoft-com:vml" xmlns:wp14="http://schemas.microsoft.com/office/word/2010/wordprocessingDrawing" xmlns:wp="http://schemas.openxmlformats.org/drawingml/2006/wordprocessingDrawing" xmlns:w10="urn:schemas-microsoft-com:office:word" xmlns:w="http://schemas.openxmlformats.org/wordprocessingml/2006/main" xmlns:w14="http://schemas.microsoft.com/office/word/2010/wordml" xmlns:w15="http://schemas.microsoft.com/office/word/2012/wordml" xmlns:w16se="http://schemas.microsoft.com/office/word/2015/wordml/symex" xmlns:wpg="http://schemas.microsoft.com/office/word/2010/wordprocessingGroup" xmlns:wpi="http://schemas.microsoft.com/office/word/2010/wordprocessingInk" xmlns:wne="http://schemas.microsoft.com/office/word/2006/wordml" xmlns:wps="http://schemas.microsoft.com/office/word/2010/wordprocessingShape" mc:Ignorable="w14 w15 w16se wp14">
   <w:endnote w:type="separator" w:id="-1">
     <w:p>
       <w:pPr>
@@ -2939,7 +3184,7 @@
 </file>
 
 <file path=word/footnotes.xml><?xml version="1.0" encoding="utf-8"?>
-<w:footnotes xmlns:wpc="http://schemas.microsoft.com/office/word/2010/wordprocessingCanvas" xmlns:cx="http://schemas.microsoft.com/office/drawing/2014/chartex" xmlns:cx1="http://schemas.microsoft.com/office/drawing/2015/9/8/chartex" xmlns:cx2="http://schemas.microsoft.com/office/drawing/2015/10/21/chartex" xmlns:cx3="http://schemas.microsoft.com/office/drawing/2016/5/9/chartex" xmlns:cx4="http://schemas.microsoft.com/office/drawing/2016/5/10/chartex" xmlns:cx5="http://schemas.microsoft.com/office/drawing/2016/5/11/chartex" xmlns:cx6="http://schemas.microsoft.com/office/drawing/2016/5/12/chartex" xmlns:cx7="http://schemas.microsoft.com/office/drawing/2016/5/13/chartex" xmlns:cx8="http://schemas.microsoft.com/office/drawing/2016/5/14/chartex" xmlns:mc="http://schemas.openxmlformats.org/markup-compatibility/2006" xmlns:aink="http://schemas.microsoft.com/office/drawing/2016/ink" xmlns:am3d="http://schemas.microsoft.com/office/drawing/2017/model3d" xmlns:o="urn:schemas-microsoft-com:office:office" xmlns:r="http://schemas.openxmlformats.org/officeDocument/2006/relationships" xmlns:m="http://schemas.openxmlformats.org/officeDocument/2006/math" xmlns:v="urn:schemas-microsoft-com:vml" xmlns:wp14="http://schemas.microsoft.com/office/word/2010/wordprocessingDrawing" xmlns:wp="http://schemas.openxmlformats.org/drawingml/2006/wordprocessingDrawing" xmlns:w10="urn:schemas-microsoft-com:office:word" xmlns:w="http://schemas.openxmlformats.org/wordprocessingml/2006/main" xmlns:w14="http://schemas.microsoft.com/office/word/2010/wordml" xmlns:w15="http://schemas.microsoft.com/office/word/2012/wordml" xmlns:w16cid="http://schemas.microsoft.com/office/word/2016/wordml/cid" xmlns:w16se="http://schemas.microsoft.com/office/word/2015/wordml/symex" xmlns:wpg="http://schemas.microsoft.com/office/word/2010/wordprocessingGroup" xmlns:wpi="http://schemas.microsoft.com/office/word/2010/wordprocessingInk" xmlns:wne="http://schemas.microsoft.com/office/word/2006/wordml" xmlns:wps="http://schemas.microsoft.com/office/word/2010/wordprocessingShape" mc:Ignorable="w14 w15 w16se w16cid wp14">
+<w:footnotes xmlns:wpc="http://schemas.microsoft.com/office/word/2010/wordprocessingCanvas" xmlns:cx="http://schemas.microsoft.com/office/drawing/2014/chartex" xmlns:cx1="http://schemas.microsoft.com/office/drawing/2015/9/8/chartex" xmlns:mc="http://schemas.openxmlformats.org/markup-compatibility/2006" xmlns:o="urn:schemas-microsoft-com:office:office" xmlns:r="http://schemas.openxmlformats.org/officeDocument/2006/relationships" xmlns:m="http://schemas.openxmlformats.org/officeDocument/2006/math" xmlns:v="urn:schemas-microsoft-com:vml" xmlns:wp14="http://schemas.microsoft.com/office/word/2010/wordprocessingDrawing" xmlns:wp="http://schemas.openxmlformats.org/drawingml/2006/wordprocessingDrawing" xmlns:w10="urn:schemas-microsoft-com:office:word" xmlns:w="http://schemas.openxmlformats.org/wordprocessingml/2006/main" xmlns:w14="http://schemas.microsoft.com/office/word/2010/wordml" xmlns:w15="http://schemas.microsoft.com/office/word/2012/wordml" xmlns:w16se="http://schemas.microsoft.com/office/word/2015/wordml/symex" xmlns:wpg="http://schemas.microsoft.com/office/word/2010/wordprocessingGroup" xmlns:wpi="http://schemas.microsoft.com/office/word/2010/wordprocessingInk" xmlns:wne="http://schemas.microsoft.com/office/word/2006/wordml" xmlns:wps="http://schemas.microsoft.com/office/word/2010/wordprocessingShape" mc:Ignorable="w14 w15 w16se wp14">
   <w:footnote w:type="separator" w:id="-1">
     <w:p>
       <w:pPr>
@@ -2964,7 +3209,7 @@
 </file>
 
 <file path=word/numbering.xml><?xml version="1.0" encoding="utf-8"?>
-<w:numbering xmlns:wpc="http://schemas.microsoft.com/office/word/2010/wordprocessingCanvas" xmlns:cx="http://schemas.microsoft.com/office/drawing/2014/chartex" xmlns:cx1="http://schemas.microsoft.com/office/drawing/2015/9/8/chartex" xmlns:cx2="http://schemas.microsoft.com/office/drawing/2015/10/21/chartex" xmlns:cx3="http://schemas.microsoft.com/office/drawing/2016/5/9/chartex" xmlns:cx4="http://schemas.microsoft.com/office/drawing/2016/5/10/chartex" xmlns:cx5="http://schemas.microsoft.com/office/drawing/2016/5/11/chartex" xmlns:cx6="http://schemas.microsoft.com/office/drawing/2016/5/12/chartex" xmlns:cx7="http://schemas.microsoft.com/office/drawing/2016/5/13/chartex" xmlns:cx8="http://schemas.microsoft.com/office/drawing/2016/5/14/chartex" xmlns:mc="http://schemas.openxmlformats.org/markup-compatibility/2006" xmlns:aink="http://schemas.microsoft.com/office/drawing/2016/ink" xmlns:am3d="http://schemas.microsoft.com/office/drawing/2017/model3d" xmlns:o="urn:schemas-microsoft-com:office:office" xmlns:r="http://schemas.openxmlformats.org/officeDocument/2006/relationships" xmlns:m="http://schemas.openxmlformats.org/officeDocument/2006/math" xmlns:v="urn:schemas-microsoft-com:vml" xmlns:wp14="http://schemas.microsoft.com/office/word/2010/wordprocessingDrawing" xmlns:wp="http://schemas.openxmlformats.org/drawingml/2006/wordprocessingDrawing" xmlns:w10="urn:schemas-microsoft-com:office:word" xmlns:w="http://schemas.openxmlformats.org/wordprocessingml/2006/main" xmlns:w14="http://schemas.microsoft.com/office/word/2010/wordml" xmlns:w15="http://schemas.microsoft.com/office/word/2012/wordml" xmlns:w16cid="http://schemas.microsoft.com/office/word/2016/wordml/cid" xmlns:w16se="http://schemas.microsoft.com/office/word/2015/wordml/symex" xmlns:wpg="http://schemas.microsoft.com/office/word/2010/wordprocessingGroup" xmlns:wpi="http://schemas.microsoft.com/office/word/2010/wordprocessingInk" xmlns:wne="http://schemas.microsoft.com/office/word/2006/wordml" xmlns:wps="http://schemas.microsoft.com/office/word/2010/wordprocessingShape" mc:Ignorable="w14 w15 w16se w16cid wp14">
+<w:numbering xmlns:wpc="http://schemas.microsoft.com/office/word/2010/wordprocessingCanvas" xmlns:cx="http://schemas.microsoft.com/office/drawing/2014/chartex" xmlns:cx1="http://schemas.microsoft.com/office/drawing/2015/9/8/chartex" xmlns:mc="http://schemas.openxmlformats.org/markup-compatibility/2006" xmlns:o="urn:schemas-microsoft-com:office:office" xmlns:r="http://schemas.openxmlformats.org/officeDocument/2006/relationships" xmlns:m="http://schemas.openxmlformats.org/officeDocument/2006/math" xmlns:v="urn:schemas-microsoft-com:vml" xmlns:wp14="http://schemas.microsoft.com/office/word/2010/wordprocessingDrawing" xmlns:wp="http://schemas.openxmlformats.org/drawingml/2006/wordprocessingDrawing" xmlns:w10="urn:schemas-microsoft-com:office:word" xmlns:w="http://schemas.openxmlformats.org/wordprocessingml/2006/main" xmlns:w14="http://schemas.microsoft.com/office/word/2010/wordml" xmlns:w15="http://schemas.microsoft.com/office/word/2012/wordml" xmlns:w16se="http://schemas.microsoft.com/office/word/2015/wordml/symex" xmlns:wpg="http://schemas.microsoft.com/office/word/2010/wordprocessingGroup" xmlns:wpi="http://schemas.microsoft.com/office/word/2010/wordprocessingInk" xmlns:wne="http://schemas.microsoft.com/office/word/2006/wordml" xmlns:wps="http://schemas.microsoft.com/office/word/2010/wordprocessingShape" mc:Ignorable="w14 w15 w16se wp14">
   <w:abstractNum w:abstractNumId="0" w15:restartNumberingAfterBreak="0">
     <w:nsid w:val="07DE0F55"/>
     <w:multiLevelType w:val="multilevel"/>
@@ -4010,7 +4255,7 @@
 </file>
 
 <file path=word/styles.xml><?xml version="1.0" encoding="utf-8"?>
-<w:styles xmlns:mc="http://schemas.openxmlformats.org/markup-compatibility/2006" xmlns:r="http://schemas.openxmlformats.org/officeDocument/2006/relationships" xmlns:w="http://schemas.openxmlformats.org/wordprocessingml/2006/main" xmlns:w14="http://schemas.microsoft.com/office/word/2010/wordml" xmlns:w15="http://schemas.microsoft.com/office/word/2012/wordml" xmlns:w16cid="http://schemas.microsoft.com/office/word/2016/wordml/cid" xmlns:w16se="http://schemas.microsoft.com/office/word/2015/wordml/symex" mc:Ignorable="w14 w15 w16se w16cid">
+<w:styles xmlns:mc="http://schemas.openxmlformats.org/markup-compatibility/2006" xmlns:r="http://schemas.openxmlformats.org/officeDocument/2006/relationships" xmlns:w="http://schemas.openxmlformats.org/wordprocessingml/2006/main" xmlns:w14="http://schemas.microsoft.com/office/word/2010/wordml" xmlns:w15="http://schemas.microsoft.com/office/word/2012/wordml" xmlns:w16se="http://schemas.microsoft.com/office/word/2015/wordml/symex" mc:Ignorable="w14 w15 w16se">
   <w:docDefaults>
     <w:rPrDefault>
       <w:rPr>
@@ -4034,10 +4279,10 @@
       </w:pPr>
     </w:pPrDefault>
   </w:docDefaults>
-  <w:latentStyles w:defLockedState="0" w:defUIPriority="99" w:defSemiHidden="0" w:defUnhideWhenUsed="0" w:defQFormat="0" w:count="375">
+  <w:latentStyles w:defLockedState="0" w:defUIPriority="99" w:defSemiHidden="0" w:defUnhideWhenUsed="0" w:defQFormat="0" w:count="371">
     <w:lsdException w:name="Normal" w:uiPriority="0" w:qFormat="1"/>
     <w:lsdException w:name="heading 1" w:uiPriority="9" w:qFormat="1"/>
-    <w:lsdException w:name="heading 2" w:semiHidden="1" w:uiPriority="0" w:unhideWhenUsed="1" w:qFormat="1"/>
+    <w:lsdException w:name="heading 2" w:semiHidden="1" w:uiPriority="9" w:unhideWhenUsed="1" w:qFormat="1"/>
     <w:lsdException w:name="heading 3" w:semiHidden="1" w:uiPriority="9" w:unhideWhenUsed="1" w:qFormat="1"/>
     <w:lsdException w:name="heading 4" w:semiHidden="1" w:uiPriority="9" w:unhideWhenUsed="1" w:qFormat="1"/>
     <w:lsdException w:name="heading 5" w:semiHidden="1" w:uiPriority="9" w:unhideWhenUsed="1" w:qFormat="1"/>
@@ -4140,6 +4385,7 @@
     <w:lsdException w:name="HTML Sample" w:semiHidden="1" w:unhideWhenUsed="1"/>
     <w:lsdException w:name="HTML Typewriter" w:semiHidden="1" w:unhideWhenUsed="1"/>
     <w:lsdException w:name="HTML Variable" w:semiHidden="1" w:unhideWhenUsed="1"/>
+    <w:lsdException w:name="Normal Table" w:semiHidden="1" w:unhideWhenUsed="1"/>
     <w:lsdException w:name="annotation subject" w:semiHidden="1" w:unhideWhenUsed="1"/>
     <w:lsdException w:name="No List" w:semiHidden="1" w:unhideWhenUsed="1"/>
     <w:lsdException w:name="Outline List 1" w:semiHidden="1" w:unhideWhenUsed="1"/>
@@ -4183,8 +4429,10 @@
     <w:lsdException w:name="Table Elegant" w:semiHidden="1" w:unhideWhenUsed="1"/>
     <w:lsdException w:name="Table Professional" w:semiHidden="1" w:unhideWhenUsed="1"/>
     <w:lsdException w:name="Table Subtle 1" w:semiHidden="1" w:unhideWhenUsed="1"/>
+    <w:lsdException w:name="Table Subtle 2" w:semiHidden="1" w:unhideWhenUsed="1"/>
     <w:lsdException w:name="Table Web 1" w:semiHidden="1" w:unhideWhenUsed="1"/>
     <w:lsdException w:name="Table Web 2" w:semiHidden="1" w:unhideWhenUsed="1"/>
+    <w:lsdException w:name="Table Web 3" w:semiHidden="1" w:unhideWhenUsed="1"/>
     <w:lsdException w:name="Balloon Text" w:semiHidden="1" w:unhideWhenUsed="1"/>
     <w:lsdException w:name="Table Grid" w:uiPriority="39"/>
     <w:lsdException w:name="Table Theme" w:semiHidden="1" w:unhideWhenUsed="1"/>
@@ -4403,10 +4651,6 @@
     <w:lsdException w:name="List Table 5 Dark Accent 6" w:uiPriority="50"/>
     <w:lsdException w:name="List Table 6 Colorful Accent 6" w:uiPriority="51"/>
     <w:lsdException w:name="List Table 7 Colorful Accent 6" w:uiPriority="52"/>
-    <w:lsdException w:name="Mention" w:semiHidden="1" w:unhideWhenUsed="1"/>
-    <w:lsdException w:name="Smart Hyperlink" w:semiHidden="1" w:unhideWhenUsed="1"/>
-    <w:lsdException w:name="Hashtag" w:semiHidden="1" w:unhideWhenUsed="1"/>
-    <w:lsdException w:name="Unresolved Mention" w:semiHidden="1" w:unhideWhenUsed="1"/>
   </w:latentStyles>
   <w:style w:type="paragraph" w:default="1" w:styleId="Normal">
     <w:name w:val="Normal"/>
@@ -5088,7 +5332,7 @@
 </file>
 
 <file path=customXml/itemProps1.xml><?xml version="1.0" encoding="utf-8"?>
-<ds:datastoreItem xmlns:ds="http://schemas.openxmlformats.org/officeDocument/2006/customXml" ds:itemID="{D55BB917-F62E-4C93-A5EF-AD8CAB3A5E8C}">
+<ds:datastoreItem xmlns:ds="http://schemas.openxmlformats.org/officeDocument/2006/customXml" ds:itemID="{C3D4BC88-5373-4593-A7E6-5A2C4B76AD08}">
   <ds:schemaRefs>
     <ds:schemaRef ds:uri="http://schemas.openxmlformats.org/officeDocument/2006/bibliography"/>
   </ds:schemaRefs>

</xml_diff>

<commit_message>
Adición de Referencias al doc SPC_PGCM
</commit_message>
<xml_diff>
--- a/Desarrollo/1.SPACIA/8.Documentos Adicionales/SPC_PGCM.docx
+++ b/Desarrollo/1.SPACIA/8.Documentos Adicionales/SPC_PGCM.docx
@@ -1411,6 +1411,14 @@
                 <w:szCs w:val="24"/>
               </w:rPr>
             </w:pPr>
+            <w:r>
+              <w:rPr>
+                <w:rFonts w:ascii="Questrial" w:eastAsia="Questrial" w:hAnsi="Questrial" w:cs="Questrial"/>
+                <w:sz w:val="24"/>
+                <w:szCs w:val="24"/>
+              </w:rPr>
+              <w:t>6</w:t>
+            </w:r>
           </w:p>
         </w:tc>
         <w:tc>
@@ -1433,6 +1441,14 @@
                 <w:szCs w:val="24"/>
               </w:rPr>
             </w:pPr>
+            <w:r>
+              <w:rPr>
+                <w:rFonts w:ascii="Questrial" w:eastAsia="Questrial" w:hAnsi="Questrial" w:cs="Questrial"/>
+                <w:sz w:val="24"/>
+                <w:szCs w:val="24"/>
+              </w:rPr>
+              <w:t>14/04/2018</w:t>
+            </w:r>
           </w:p>
         </w:tc>
         <w:tc>
@@ -1454,6 +1470,14 @@
                 <w:szCs w:val="24"/>
               </w:rPr>
             </w:pPr>
+            <w:r>
+              <w:rPr>
+                <w:rFonts w:ascii="Questrial" w:eastAsia="Questrial" w:hAnsi="Questrial" w:cs="Questrial"/>
+                <w:sz w:val="24"/>
+                <w:szCs w:val="24"/>
+              </w:rPr>
+              <w:t>1.5</w:t>
+            </w:r>
           </w:p>
         </w:tc>
         <w:tc>
@@ -1475,6 +1499,14 @@
                 <w:szCs w:val="24"/>
               </w:rPr>
             </w:pPr>
+            <w:r>
+              <w:rPr>
+                <w:rFonts w:ascii="Questrial" w:eastAsia="Questrial" w:hAnsi="Questrial" w:cs="Questrial"/>
+                <w:sz w:val="24"/>
+                <w:szCs w:val="24"/>
+              </w:rPr>
+              <w:t>Abreviaturas</w:t>
+            </w:r>
           </w:p>
         </w:tc>
         <w:tc>
@@ -1496,6 +1528,16 @@
                 <w:szCs w:val="24"/>
               </w:rPr>
             </w:pPr>
+            <w:r>
+              <w:rPr>
+                <w:rFonts w:ascii="Questrial" w:eastAsia="Questrial" w:hAnsi="Questrial" w:cs="Questrial"/>
+                <w:sz w:val="24"/>
+                <w:szCs w:val="24"/>
+              </w:rPr>
+              <w:t>Jair Barzola</w:t>
+            </w:r>
+            <w:bookmarkStart w:id="0" w:name="_GoBack"/>
+            <w:bookmarkEnd w:id="0"/>
           </w:p>
         </w:tc>
       </w:tr>
@@ -1522,6 +1564,14 @@
                 <w:szCs w:val="24"/>
               </w:rPr>
             </w:pPr>
+            <w:r>
+              <w:rPr>
+                <w:rFonts w:ascii="Questrial" w:eastAsia="Questrial" w:hAnsi="Questrial" w:cs="Questrial"/>
+                <w:sz w:val="24"/>
+                <w:szCs w:val="24"/>
+              </w:rPr>
+              <w:t>7</w:t>
+            </w:r>
           </w:p>
         </w:tc>
         <w:tc>
@@ -1544,6 +1594,14 @@
                 <w:szCs w:val="24"/>
               </w:rPr>
             </w:pPr>
+            <w:r>
+              <w:rPr>
+                <w:rFonts w:ascii="Questrial" w:eastAsia="Questrial" w:hAnsi="Questrial" w:cs="Questrial"/>
+                <w:sz w:val="24"/>
+                <w:szCs w:val="24"/>
+              </w:rPr>
+              <w:t>14/04/2018</w:t>
+            </w:r>
           </w:p>
         </w:tc>
         <w:tc>
@@ -1565,6 +1623,14 @@
                 <w:szCs w:val="24"/>
               </w:rPr>
             </w:pPr>
+            <w:r>
+              <w:rPr>
+                <w:rFonts w:ascii="Questrial" w:eastAsia="Questrial" w:hAnsi="Questrial" w:cs="Questrial"/>
+                <w:sz w:val="24"/>
+                <w:szCs w:val="24"/>
+              </w:rPr>
+              <w:t>1.6</w:t>
+            </w:r>
           </w:p>
         </w:tc>
         <w:tc>
@@ -1586,6 +1652,14 @@
                 <w:szCs w:val="24"/>
               </w:rPr>
             </w:pPr>
+            <w:r>
+              <w:rPr>
+                <w:rFonts w:ascii="Questrial" w:eastAsia="Questrial" w:hAnsi="Questrial" w:cs="Questrial"/>
+                <w:sz w:val="24"/>
+                <w:szCs w:val="24"/>
+              </w:rPr>
+              <w:t>Referencias</w:t>
+            </w:r>
           </w:p>
         </w:tc>
         <w:tc>
@@ -1607,6 +1681,14 @@
                 <w:szCs w:val="24"/>
               </w:rPr>
             </w:pPr>
+            <w:r>
+              <w:rPr>
+                <w:rFonts w:ascii="Questrial" w:eastAsia="Questrial" w:hAnsi="Questrial" w:cs="Questrial"/>
+                <w:sz w:val="24"/>
+                <w:szCs w:val="24"/>
+              </w:rPr>
+              <w:t>Luis Estrada</w:t>
+            </w:r>
           </w:p>
         </w:tc>
       </w:tr>
@@ -1796,8 +1878,8 @@
           <w:szCs w:val="24"/>
         </w:rPr>
       </w:pPr>
-      <w:bookmarkStart w:id="0" w:name="_gjdgxs" w:colFirst="0" w:colLast="0"/>
-      <w:bookmarkEnd w:id="0"/>
+      <w:bookmarkStart w:id="1" w:name="_gjdgxs" w:colFirst="0" w:colLast="0"/>
+      <w:bookmarkEnd w:id="1"/>
     </w:p>
     <w:p>
       <w:pPr>
@@ -1845,148 +1927,13 @@
           <w:r>
             <w:fldChar w:fldCharType="separate"/>
           </w:r>
-          <w:bookmarkStart w:id="1" w:name="_GoBack"/>
-          <w:bookmarkEnd w:id="1"/>
-          <w:r>
-            <w:rPr>
-              <w:rStyle w:val="Hipervnculo"/>
-              <w:noProof/>
-            </w:rPr>
-            <w:fldChar w:fldCharType="begin"/>
-          </w:r>
-          <w:r>
-            <w:rPr>
-              <w:rStyle w:val="Hipervnculo"/>
-              <w:noProof/>
-            </w:rPr>
-            <w:instrText xml:space="preserve"> </w:instrText>
-          </w:r>
-          <w:r>
-            <w:rPr>
-              <w:noProof/>
-            </w:rPr>
-            <w:instrText>HYPERLINK \l "_Toc511506616"</w:instrText>
-          </w:r>
-          <w:r>
-            <w:rPr>
-              <w:rStyle w:val="Hipervnculo"/>
-              <w:noProof/>
-            </w:rPr>
-            <w:instrText xml:space="preserve"> </w:instrText>
-          </w:r>
-          <w:r>
-            <w:rPr>
-              <w:rStyle w:val="Hipervnculo"/>
-              <w:noProof/>
-            </w:rPr>
-          </w:r>
-          <w:r>
-            <w:rPr>
-              <w:rStyle w:val="Hipervnculo"/>
-              <w:noProof/>
-            </w:rPr>
-            <w:fldChar w:fldCharType="separate"/>
-          </w:r>
-          <w:r>
-            <w:rPr>
-              <w:rStyle w:val="Hipervnculo"/>
-              <w:noProof/>
-            </w:rPr>
-            <w:t>1.</w:t>
-          </w:r>
-          <w:r>
-            <w:rPr>
-              <w:rFonts w:asciiTheme="minorHAnsi" w:eastAsiaTheme="minorEastAsia" w:hAnsiTheme="minorHAnsi" w:cstheme="minorBidi"/>
-              <w:noProof/>
-              <w:color w:val="auto"/>
-              <w:lang w:val="es-PE"/>
-            </w:rPr>
-            <w:tab/>
-          </w:r>
-          <w:r>
-            <w:rPr>
-              <w:rStyle w:val="Hipervnculo"/>
-              <w:noProof/>
-            </w:rPr>
-            <w:t>Introducción</w:t>
-          </w:r>
-          <w:r>
-            <w:rPr>
-              <w:noProof/>
-              <w:webHidden/>
-            </w:rPr>
-            <w:tab/>
-          </w:r>
-          <w:r>
-            <w:rPr>
-              <w:noProof/>
-              <w:webHidden/>
-            </w:rPr>
-            <w:fldChar w:fldCharType="begin"/>
-          </w:r>
-          <w:r>
-            <w:rPr>
-              <w:noProof/>
-              <w:webHidden/>
-            </w:rPr>
-            <w:instrText xml:space="preserve"> PAGEREF _Toc511506616 \h </w:instrText>
-          </w:r>
-          <w:r>
-            <w:rPr>
-              <w:noProof/>
-              <w:webHidden/>
-            </w:rPr>
-          </w:r>
-          <w:r>
-            <w:rPr>
-              <w:noProof/>
-              <w:webHidden/>
-            </w:rPr>
-            <w:fldChar w:fldCharType="separate"/>
-          </w:r>
-          <w:r>
-            <w:rPr>
-              <w:noProof/>
-              <w:webHidden/>
-            </w:rPr>
-            <w:t>4</w:t>
-          </w:r>
-          <w:r>
-            <w:rPr>
-              <w:noProof/>
-              <w:webHidden/>
-            </w:rPr>
-            <w:fldChar w:fldCharType="end"/>
-          </w:r>
-          <w:r>
-            <w:rPr>
-              <w:rStyle w:val="Hipervnculo"/>
-              <w:noProof/>
-            </w:rPr>
-            <w:fldChar w:fldCharType="end"/>
-          </w:r>
-        </w:p>
-        <w:p>
-          <w:pPr>
-            <w:pStyle w:val="TDC2"/>
-            <w:tabs>
-              <w:tab w:val="left" w:pos="880"/>
-              <w:tab w:val="right" w:pos="8828"/>
-            </w:tabs>
-            <w:rPr>
-              <w:rFonts w:asciiTheme="minorHAnsi" w:eastAsiaTheme="minorEastAsia" w:hAnsiTheme="minorHAnsi" w:cstheme="minorBidi"/>
-              <w:noProof/>
-              <w:color w:val="auto"/>
-              <w:lang w:val="es-PE"/>
-            </w:rPr>
-          </w:pPr>
-          <w:hyperlink w:anchor="_Toc511506617" w:history="1">
+          <w:hyperlink w:anchor="_Toc511500263" w:history="1">
             <w:r>
               <w:rPr>
                 <w:rStyle w:val="Hipervnculo"/>
                 <w:noProof/>
               </w:rPr>
-              <w:t>1.1.</w:t>
+              <w:t>1.</w:t>
             </w:r>
             <w:r>
               <w:rPr>
@@ -2002,7 +1949,7 @@
                 <w:rStyle w:val="Hipervnculo"/>
                 <w:noProof/>
               </w:rPr>
-              <w:t>Propósito del documento</w:t>
+              <w:t>Introducción</w:t>
             </w:r>
             <w:r>
               <w:rPr>
@@ -2023,7 +1970,7 @@
                 <w:noProof/>
                 <w:webHidden/>
               </w:rPr>
-              <w:instrText xml:space="preserve"> PAGEREF _Toc511506617 \h </w:instrText>
+              <w:instrText xml:space="preserve"> PAGEREF _Toc511500263 \h </w:instrText>
             </w:r>
             <w:r>
               <w:rPr>
@@ -2068,13 +2015,13 @@
               <w:lang w:val="es-PE"/>
             </w:rPr>
           </w:pPr>
-          <w:hyperlink w:anchor="_Toc511506618" w:history="1">
+          <w:hyperlink w:anchor="_Toc511500264" w:history="1">
             <w:r>
               <w:rPr>
                 <w:rStyle w:val="Hipervnculo"/>
                 <w:noProof/>
               </w:rPr>
-              <w:t>1.2.</w:t>
+              <w:t>1.1.</w:t>
             </w:r>
             <w:r>
               <w:rPr>
@@ -2090,7 +2037,7 @@
                 <w:rStyle w:val="Hipervnculo"/>
                 <w:noProof/>
               </w:rPr>
-              <w:t>Alcance</w:t>
+              <w:t>Propósito del documento</w:t>
             </w:r>
             <w:r>
               <w:rPr>
@@ -2111,7 +2058,7 @@
                 <w:noProof/>
                 <w:webHidden/>
               </w:rPr>
-              <w:instrText xml:space="preserve"> PAGEREF _Toc511506618 \h </w:instrText>
+              <w:instrText xml:space="preserve"> PAGEREF _Toc511500264 \h </w:instrText>
             </w:r>
             <w:r>
               <w:rPr>
@@ -2156,13 +2103,13 @@
               <w:lang w:val="es-PE"/>
             </w:rPr>
           </w:pPr>
-          <w:hyperlink w:anchor="_Toc511506619" w:history="1">
+          <w:hyperlink w:anchor="_Toc511500265" w:history="1">
             <w:r>
               <w:rPr>
                 <w:rStyle w:val="Hipervnculo"/>
                 <w:noProof/>
               </w:rPr>
-              <w:t>1.3.</w:t>
+              <w:t>1.2.</w:t>
             </w:r>
             <w:r>
               <w:rPr>
@@ -2178,6 +2125,94 @@
                 <w:rStyle w:val="Hipervnculo"/>
                 <w:noProof/>
               </w:rPr>
+              <w:t>Alcance</w:t>
+            </w:r>
+            <w:r>
+              <w:rPr>
+                <w:noProof/>
+                <w:webHidden/>
+              </w:rPr>
+              <w:tab/>
+            </w:r>
+            <w:r>
+              <w:rPr>
+                <w:noProof/>
+                <w:webHidden/>
+              </w:rPr>
+              <w:fldChar w:fldCharType="begin"/>
+            </w:r>
+            <w:r>
+              <w:rPr>
+                <w:noProof/>
+                <w:webHidden/>
+              </w:rPr>
+              <w:instrText xml:space="preserve"> PAGEREF _Toc511500265 \h </w:instrText>
+            </w:r>
+            <w:r>
+              <w:rPr>
+                <w:noProof/>
+                <w:webHidden/>
+              </w:rPr>
+            </w:r>
+            <w:r>
+              <w:rPr>
+                <w:noProof/>
+                <w:webHidden/>
+              </w:rPr>
+              <w:fldChar w:fldCharType="separate"/>
+            </w:r>
+            <w:r>
+              <w:rPr>
+                <w:noProof/>
+                <w:webHidden/>
+              </w:rPr>
+              <w:t>4</w:t>
+            </w:r>
+            <w:r>
+              <w:rPr>
+                <w:noProof/>
+                <w:webHidden/>
+              </w:rPr>
+              <w:fldChar w:fldCharType="end"/>
+            </w:r>
+          </w:hyperlink>
+        </w:p>
+        <w:p>
+          <w:pPr>
+            <w:pStyle w:val="TDC2"/>
+            <w:tabs>
+              <w:tab w:val="left" w:pos="880"/>
+              <w:tab w:val="right" w:pos="8828"/>
+            </w:tabs>
+            <w:rPr>
+              <w:rFonts w:asciiTheme="minorHAnsi" w:eastAsiaTheme="minorEastAsia" w:hAnsiTheme="minorHAnsi" w:cstheme="minorBidi"/>
+              <w:noProof/>
+              <w:color w:val="auto"/>
+              <w:lang w:val="es-PE"/>
+            </w:rPr>
+          </w:pPr>
+          <w:hyperlink w:anchor="_Toc511500266" w:history="1">
+            <w:r>
+              <w:rPr>
+                <w:rStyle w:val="Hipervnculo"/>
+                <w:noProof/>
+              </w:rPr>
+              <w:t>1.3.</w:t>
+            </w:r>
+            <w:r>
+              <w:rPr>
+                <w:rFonts w:asciiTheme="minorHAnsi" w:eastAsiaTheme="minorEastAsia" w:hAnsiTheme="minorHAnsi" w:cstheme="minorBidi"/>
+                <w:noProof/>
+                <w:color w:val="auto"/>
+                <w:lang w:val="es-PE"/>
+              </w:rPr>
+              <w:tab/>
+            </w:r>
+            <w:r>
+              <w:rPr>
+                <w:rStyle w:val="Hipervnculo"/>
+                <w:noProof/>
+              </w:rPr>
               <w:t>Definiciones</w:t>
             </w:r>
             <w:r>
@@ -2199,7 +2234,271 @@
                 <w:noProof/>
                 <w:webHidden/>
               </w:rPr>
-              <w:instrText xml:space="preserve"> PAGEREF _Toc511506619 \h </w:instrText>
+              <w:instrText xml:space="preserve"> PAGEREF _Toc511500266 \h </w:instrText>
+            </w:r>
+            <w:r>
+              <w:rPr>
+                <w:noProof/>
+                <w:webHidden/>
+              </w:rPr>
+            </w:r>
+            <w:r>
+              <w:rPr>
+                <w:noProof/>
+                <w:webHidden/>
+              </w:rPr>
+              <w:fldChar w:fldCharType="separate"/>
+            </w:r>
+            <w:r>
+              <w:rPr>
+                <w:noProof/>
+                <w:webHidden/>
+              </w:rPr>
+              <w:t>5</w:t>
+            </w:r>
+            <w:r>
+              <w:rPr>
+                <w:noProof/>
+                <w:webHidden/>
+              </w:rPr>
+              <w:fldChar w:fldCharType="end"/>
+            </w:r>
+          </w:hyperlink>
+        </w:p>
+        <w:p>
+          <w:pPr>
+            <w:pStyle w:val="TDC2"/>
+            <w:tabs>
+              <w:tab w:val="left" w:pos="1100"/>
+              <w:tab w:val="right" w:pos="8828"/>
+            </w:tabs>
+            <w:rPr>
+              <w:rFonts w:asciiTheme="minorHAnsi" w:eastAsiaTheme="minorEastAsia" w:hAnsiTheme="minorHAnsi" w:cstheme="minorBidi"/>
+              <w:noProof/>
+              <w:color w:val="auto"/>
+              <w:lang w:val="es-PE"/>
+            </w:rPr>
+          </w:pPr>
+          <w:hyperlink w:anchor="_Toc511500267" w:history="1">
+            <w:r>
+              <w:rPr>
+                <w:rStyle w:val="Hipervnculo"/>
+                <w:noProof/>
+              </w:rPr>
+              <w:t>1.3.1.</w:t>
+            </w:r>
+            <w:r>
+              <w:rPr>
+                <w:rFonts w:asciiTheme="minorHAnsi" w:eastAsiaTheme="minorEastAsia" w:hAnsiTheme="minorHAnsi" w:cstheme="minorBidi"/>
+                <w:noProof/>
+                <w:color w:val="auto"/>
+                <w:lang w:val="es-PE"/>
+              </w:rPr>
+              <w:tab/>
+            </w:r>
+            <w:r>
+              <w:rPr>
+                <w:rStyle w:val="Hipervnculo"/>
+                <w:noProof/>
+              </w:rPr>
+              <w:t>Acerca de la Configuración de Software</w:t>
+            </w:r>
+            <w:r>
+              <w:rPr>
+                <w:noProof/>
+                <w:webHidden/>
+              </w:rPr>
+              <w:tab/>
+            </w:r>
+            <w:r>
+              <w:rPr>
+                <w:noProof/>
+                <w:webHidden/>
+              </w:rPr>
+              <w:fldChar w:fldCharType="begin"/>
+            </w:r>
+            <w:r>
+              <w:rPr>
+                <w:noProof/>
+                <w:webHidden/>
+              </w:rPr>
+              <w:instrText xml:space="preserve"> PAGEREF _Toc511500267 \h </w:instrText>
+            </w:r>
+            <w:r>
+              <w:rPr>
+                <w:noProof/>
+                <w:webHidden/>
+              </w:rPr>
+            </w:r>
+            <w:r>
+              <w:rPr>
+                <w:noProof/>
+                <w:webHidden/>
+              </w:rPr>
+              <w:fldChar w:fldCharType="separate"/>
+            </w:r>
+            <w:r>
+              <w:rPr>
+                <w:noProof/>
+                <w:webHidden/>
+              </w:rPr>
+              <w:t>5</w:t>
+            </w:r>
+            <w:r>
+              <w:rPr>
+                <w:noProof/>
+                <w:webHidden/>
+              </w:rPr>
+              <w:fldChar w:fldCharType="end"/>
+            </w:r>
+          </w:hyperlink>
+        </w:p>
+        <w:p>
+          <w:pPr>
+            <w:pStyle w:val="TDC2"/>
+            <w:tabs>
+              <w:tab w:val="left" w:pos="1100"/>
+              <w:tab w:val="right" w:pos="8828"/>
+            </w:tabs>
+            <w:rPr>
+              <w:rFonts w:asciiTheme="minorHAnsi" w:eastAsiaTheme="minorEastAsia" w:hAnsiTheme="minorHAnsi" w:cstheme="minorBidi"/>
+              <w:noProof/>
+              <w:color w:val="auto"/>
+              <w:lang w:val="es-PE"/>
+            </w:rPr>
+          </w:pPr>
+          <w:hyperlink w:anchor="_Toc511500268" w:history="1">
+            <w:r>
+              <w:rPr>
+                <w:rStyle w:val="Hipervnculo"/>
+                <w:noProof/>
+              </w:rPr>
+              <w:t>1.3.2.</w:t>
+            </w:r>
+            <w:r>
+              <w:rPr>
+                <w:rFonts w:asciiTheme="minorHAnsi" w:eastAsiaTheme="minorEastAsia" w:hAnsiTheme="minorHAnsi" w:cstheme="minorBidi"/>
+                <w:noProof/>
+                <w:color w:val="auto"/>
+                <w:lang w:val="es-PE"/>
+              </w:rPr>
+              <w:tab/>
+            </w:r>
+            <w:r>
+              <w:rPr>
+                <w:rStyle w:val="Hipervnculo"/>
+                <w:noProof/>
+              </w:rPr>
+              <w:t>Acerca del Mantenimiento de Software</w:t>
+            </w:r>
+            <w:r>
+              <w:rPr>
+                <w:noProof/>
+                <w:webHidden/>
+              </w:rPr>
+              <w:tab/>
+            </w:r>
+            <w:r>
+              <w:rPr>
+                <w:noProof/>
+                <w:webHidden/>
+              </w:rPr>
+              <w:fldChar w:fldCharType="begin"/>
+            </w:r>
+            <w:r>
+              <w:rPr>
+                <w:noProof/>
+                <w:webHidden/>
+              </w:rPr>
+              <w:instrText xml:space="preserve"> PAGEREF _Toc511500268 \h </w:instrText>
+            </w:r>
+            <w:r>
+              <w:rPr>
+                <w:noProof/>
+                <w:webHidden/>
+              </w:rPr>
+            </w:r>
+            <w:r>
+              <w:rPr>
+                <w:noProof/>
+                <w:webHidden/>
+              </w:rPr>
+              <w:fldChar w:fldCharType="separate"/>
+            </w:r>
+            <w:r>
+              <w:rPr>
+                <w:noProof/>
+                <w:webHidden/>
+              </w:rPr>
+              <w:t>5</w:t>
+            </w:r>
+            <w:r>
+              <w:rPr>
+                <w:noProof/>
+                <w:webHidden/>
+              </w:rPr>
+              <w:fldChar w:fldCharType="end"/>
+            </w:r>
+          </w:hyperlink>
+        </w:p>
+        <w:p>
+          <w:pPr>
+            <w:pStyle w:val="TDC2"/>
+            <w:tabs>
+              <w:tab w:val="left" w:pos="880"/>
+              <w:tab w:val="right" w:pos="8828"/>
+            </w:tabs>
+            <w:rPr>
+              <w:rFonts w:asciiTheme="minorHAnsi" w:eastAsiaTheme="minorEastAsia" w:hAnsiTheme="minorHAnsi" w:cstheme="minorBidi"/>
+              <w:noProof/>
+              <w:color w:val="auto"/>
+              <w:lang w:val="es-PE"/>
+            </w:rPr>
+          </w:pPr>
+          <w:hyperlink w:anchor="_Toc511500269" w:history="1">
+            <w:r>
+              <w:rPr>
+                <w:rStyle w:val="Hipervnculo"/>
+                <w:noProof/>
+              </w:rPr>
+              <w:t>1.4.</w:t>
+            </w:r>
+            <w:r>
+              <w:rPr>
+                <w:rFonts w:asciiTheme="minorHAnsi" w:eastAsiaTheme="minorEastAsia" w:hAnsiTheme="minorHAnsi" w:cstheme="minorBidi"/>
+                <w:noProof/>
+                <w:color w:val="auto"/>
+                <w:lang w:val="es-PE"/>
+              </w:rPr>
+              <w:tab/>
+            </w:r>
+            <w:r>
+              <w:rPr>
+                <w:rStyle w:val="Hipervnculo"/>
+                <w:noProof/>
+              </w:rPr>
+              <w:t>Abreviaturas</w:t>
+            </w:r>
+            <w:r>
+              <w:rPr>
+                <w:noProof/>
+                <w:webHidden/>
+              </w:rPr>
+              <w:tab/>
+            </w:r>
+            <w:r>
+              <w:rPr>
+                <w:noProof/>
+                <w:webHidden/>
+              </w:rPr>
+              <w:fldChar w:fldCharType="begin"/>
+            </w:r>
+            <w:r>
+              <w:rPr>
+                <w:noProof/>
+                <w:webHidden/>
+              </w:rPr>
+              <w:instrText xml:space="preserve"> PAGEREF _Toc511500269 \h </w:instrText>
             </w:r>
             <w:r>
               <w:rPr>
@@ -2268,7 +2567,7 @@
         <w:ind w:left="0"/>
         <w:jc w:val="both"/>
       </w:pPr>
-      <w:bookmarkStart w:id="2" w:name="_Toc511506616"/>
+      <w:bookmarkStart w:id="2" w:name="_Toc511500263"/>
       <w:r>
         <w:lastRenderedPageBreak/>
         <w:t>Introducción</w:t>
@@ -2491,7 +2790,7 @@
         </w:numPr>
         <w:jc w:val="both"/>
       </w:pPr>
-      <w:bookmarkStart w:id="3" w:name="_Toc511506617"/>
+      <w:bookmarkStart w:id="3" w:name="_Toc511500264"/>
       <w:r>
         <w:t>Propósito</w:t>
       </w:r>
@@ -2683,7 +2982,7 @@
         </w:numPr>
         <w:jc w:val="both"/>
       </w:pPr>
-      <w:bookmarkStart w:id="4" w:name="_Toc511506618"/>
+      <w:bookmarkStart w:id="4" w:name="_Toc511500265"/>
       <w:r>
         <w:t>Alcance</w:t>
       </w:r>
@@ -2867,7 +3166,7 @@
         </w:numPr>
         <w:jc w:val="both"/>
       </w:pPr>
-      <w:bookmarkStart w:id="5" w:name="_Toc511506619"/>
+      <w:bookmarkStart w:id="5" w:name="_Toc511500266"/>
       <w:r>
         <w:lastRenderedPageBreak/>
         <w:t>Definiciones</w:t>
@@ -3127,14 +3426,396 @@
     </w:p>
     <w:p>
       <w:pPr>
+        <w:pStyle w:val="Ttulo2"/>
+        <w:numPr>
+          <w:ilvl w:val="2"/>
+          <w:numId w:val="4"/>
+        </w:numPr>
+        <w:ind w:left="1843"/>
         <w:jc w:val="both"/>
-        <w:rPr>
-          <w:rFonts w:ascii="Questrial" w:eastAsia="Questrial" w:hAnsi="Questrial" w:cs="Questrial"/>
-          <w:sz w:val="24"/>
-          <w:szCs w:val="24"/>
+      </w:pPr>
+      <w:bookmarkStart w:id="6" w:name="_Toc511500269"/>
+      <w:r>
+        <w:t>Abreviatura</w:t>
+      </w:r>
+      <w:bookmarkEnd w:id="6"/>
+      <w:r>
+        <w:t>s</w:t>
+      </w:r>
+    </w:p>
+    <w:p/>
+    <w:p>
+      <w:pPr>
+        <w:pStyle w:val="Prrafodelista"/>
+        <w:numPr>
+          <w:ilvl w:val="0"/>
+          <w:numId w:val="7"/>
+        </w:numPr>
+        <w:rPr>
+          <w:rFonts w:ascii="Questrial" w:hAnsi="Questrial"/>
+          <w:sz w:val="24"/>
           <w:lang w:val="en-US"/>
         </w:rPr>
       </w:pPr>
+      <w:r>
+        <w:rPr>
+          <w:rFonts w:ascii="Questrial" w:hAnsi="Questrial"/>
+          <w:sz w:val="24"/>
+          <w:lang w:val="en-US"/>
+        </w:rPr>
+        <w:t>CCB:</w:t>
+      </w:r>
+      <w:r>
+        <w:rPr>
+          <w:rFonts w:ascii="Questrial" w:hAnsi="Questrial"/>
+          <w:sz w:val="24"/>
+          <w:lang w:val="en-US"/>
+        </w:rPr>
+        <w:t xml:space="preserve"> Configuration Control Board</w:t>
+      </w:r>
+    </w:p>
+    <w:p>
+      <w:pPr>
+        <w:pStyle w:val="Prrafodelista"/>
+        <w:numPr>
+          <w:ilvl w:val="0"/>
+          <w:numId w:val="7"/>
+        </w:numPr>
+        <w:rPr>
+          <w:rFonts w:ascii="Questrial" w:hAnsi="Questrial"/>
+          <w:sz w:val="24"/>
+          <w:lang w:val="en-US"/>
+        </w:rPr>
+      </w:pPr>
+      <w:r>
+        <w:rPr>
+          <w:rFonts w:ascii="Questrial" w:hAnsi="Questrial"/>
+          <w:sz w:val="24"/>
+          <w:lang w:val="en-US"/>
+        </w:rPr>
+        <w:t>CI:</w:t>
+      </w:r>
+      <w:r>
+        <w:rPr>
+          <w:rFonts w:ascii="Questrial" w:hAnsi="Questrial"/>
+          <w:sz w:val="24"/>
+          <w:lang w:val="en-US"/>
+        </w:rPr>
+        <w:t xml:space="preserve"> Configuration Item</w:t>
+      </w:r>
+    </w:p>
+    <w:p>
+      <w:pPr>
+        <w:pStyle w:val="Prrafodelista"/>
+        <w:numPr>
+          <w:ilvl w:val="0"/>
+          <w:numId w:val="7"/>
+        </w:numPr>
+        <w:rPr>
+          <w:rFonts w:ascii="Questrial" w:hAnsi="Questrial"/>
+          <w:sz w:val="24"/>
+          <w:lang w:val="en-US"/>
+        </w:rPr>
+      </w:pPr>
+      <w:r>
+        <w:rPr>
+          <w:rFonts w:ascii="Questrial" w:hAnsi="Questrial"/>
+          <w:sz w:val="24"/>
+          <w:lang w:val="en-US"/>
+        </w:rPr>
+        <w:t>CM:</w:t>
+      </w:r>
+      <w:r>
+        <w:rPr>
+          <w:rFonts w:ascii="Questrial" w:hAnsi="Questrial"/>
+          <w:sz w:val="24"/>
+          <w:lang w:val="en-US"/>
+        </w:rPr>
+        <w:t xml:space="preserve"> Configuration Management</w:t>
+      </w:r>
+    </w:p>
+    <w:p>
+      <w:pPr>
+        <w:pStyle w:val="Prrafodelista"/>
+        <w:numPr>
+          <w:ilvl w:val="0"/>
+          <w:numId w:val="7"/>
+        </w:numPr>
+        <w:rPr>
+          <w:rFonts w:ascii="Questrial" w:hAnsi="Questrial"/>
+          <w:sz w:val="24"/>
+          <w:lang w:val="en-US"/>
+        </w:rPr>
+      </w:pPr>
+      <w:r>
+        <w:rPr>
+          <w:rFonts w:ascii="Questrial" w:hAnsi="Questrial"/>
+          <w:sz w:val="24"/>
+          <w:lang w:val="en-US"/>
+        </w:rPr>
+        <w:t>OP:</w:t>
+      </w:r>
+      <w:r>
+        <w:rPr>
+          <w:rFonts w:ascii="Questrial" w:hAnsi="Questrial"/>
+          <w:sz w:val="24"/>
+          <w:lang w:val="en-US"/>
+        </w:rPr>
+        <w:t xml:space="preserve"> Operational Program</w:t>
+      </w:r>
+    </w:p>
+    <w:p>
+      <w:pPr>
+        <w:pStyle w:val="Prrafodelista"/>
+        <w:numPr>
+          <w:ilvl w:val="0"/>
+          <w:numId w:val="7"/>
+        </w:numPr>
+        <w:rPr>
+          <w:rFonts w:ascii="Questrial" w:hAnsi="Questrial"/>
+          <w:sz w:val="24"/>
+          <w:lang w:val="en-US"/>
+        </w:rPr>
+      </w:pPr>
+      <w:r>
+        <w:rPr>
+          <w:rFonts w:ascii="Questrial" w:hAnsi="Questrial"/>
+          <w:sz w:val="24"/>
+          <w:lang w:val="en-US"/>
+        </w:rPr>
+        <w:t>SCA:</w:t>
+      </w:r>
+      <w:r>
+        <w:rPr>
+          <w:rFonts w:ascii="Questrial" w:hAnsi="Questrial"/>
+          <w:sz w:val="24"/>
+          <w:lang w:val="en-US"/>
+        </w:rPr>
+        <w:t xml:space="preserve"> Software Change Authorization</w:t>
+      </w:r>
+    </w:p>
+    <w:p>
+      <w:pPr>
+        <w:pStyle w:val="Prrafodelista"/>
+        <w:numPr>
+          <w:ilvl w:val="0"/>
+          <w:numId w:val="7"/>
+        </w:numPr>
+        <w:rPr>
+          <w:rFonts w:ascii="Questrial" w:hAnsi="Questrial"/>
+          <w:sz w:val="24"/>
+          <w:lang w:val="en-US"/>
+        </w:rPr>
+      </w:pPr>
+      <w:r>
+        <w:rPr>
+          <w:rFonts w:ascii="Questrial" w:hAnsi="Questrial"/>
+          <w:sz w:val="24"/>
+          <w:lang w:val="en-US"/>
+        </w:rPr>
+        <w:t>SCI:</w:t>
+      </w:r>
+      <w:r>
+        <w:rPr>
+          <w:rFonts w:ascii="Questrial" w:hAnsi="Questrial"/>
+          <w:sz w:val="24"/>
+          <w:lang w:val="en-US"/>
+        </w:rPr>
+        <w:t xml:space="preserve"> Software Configuration Item</w:t>
+      </w:r>
+    </w:p>
+    <w:p>
+      <w:pPr>
+        <w:pStyle w:val="Prrafodelista"/>
+        <w:numPr>
+          <w:ilvl w:val="0"/>
+          <w:numId w:val="7"/>
+        </w:numPr>
+        <w:rPr>
+          <w:rFonts w:ascii="Questrial" w:hAnsi="Questrial"/>
+          <w:sz w:val="24"/>
+          <w:lang w:val="en-US"/>
+        </w:rPr>
+      </w:pPr>
+      <w:r>
+        <w:rPr>
+          <w:rFonts w:ascii="Questrial" w:hAnsi="Questrial"/>
+          <w:sz w:val="24"/>
+          <w:lang w:val="en-US"/>
+        </w:rPr>
+        <w:t>SCM:</w:t>
+      </w:r>
+      <w:r>
+        <w:rPr>
+          <w:rFonts w:ascii="Questrial" w:hAnsi="Questrial"/>
+          <w:sz w:val="24"/>
+          <w:lang w:val="en-US"/>
+        </w:rPr>
+        <w:t xml:space="preserve"> Software Configuration Management</w:t>
+      </w:r>
+    </w:p>
+    <w:p>
+      <w:pPr>
+        <w:pStyle w:val="Prrafodelista"/>
+        <w:numPr>
+          <w:ilvl w:val="0"/>
+          <w:numId w:val="7"/>
+        </w:numPr>
+        <w:rPr>
+          <w:rFonts w:ascii="Questrial" w:hAnsi="Questrial"/>
+          <w:sz w:val="24"/>
+          <w:lang w:val="en-US"/>
+        </w:rPr>
+      </w:pPr>
+      <w:r>
+        <w:rPr>
+          <w:rFonts w:ascii="Questrial" w:hAnsi="Questrial"/>
+          <w:sz w:val="24"/>
+          <w:lang w:val="en-US"/>
+        </w:rPr>
+        <w:t>SCMP:</w:t>
+      </w:r>
+      <w:r>
+        <w:rPr>
+          <w:rFonts w:ascii="Questrial" w:hAnsi="Questrial"/>
+          <w:sz w:val="24"/>
+          <w:lang w:val="en-US"/>
+        </w:rPr>
+        <w:t xml:space="preserve"> Software Configuration Management Plan</w:t>
+      </w:r>
+    </w:p>
+    <w:p>
+      <w:pPr>
+        <w:pStyle w:val="Prrafodelista"/>
+        <w:numPr>
+          <w:ilvl w:val="0"/>
+          <w:numId w:val="7"/>
+        </w:numPr>
+        <w:rPr>
+          <w:rFonts w:ascii="Questrial" w:hAnsi="Questrial"/>
+          <w:sz w:val="24"/>
+          <w:lang w:val="en-US"/>
+        </w:rPr>
+      </w:pPr>
+      <w:r>
+        <w:rPr>
+          <w:rFonts w:ascii="Questrial" w:hAnsi="Questrial"/>
+          <w:sz w:val="24"/>
+          <w:lang w:val="en-US"/>
+        </w:rPr>
+        <w:t>SMP: Software Maintenance Management</w:t>
+      </w:r>
+    </w:p>
+    <w:p>
+      <w:pPr>
+        <w:pStyle w:val="Prrafodelista"/>
+        <w:numPr>
+          <w:ilvl w:val="0"/>
+          <w:numId w:val="7"/>
+        </w:numPr>
+        <w:rPr>
+          <w:rFonts w:ascii="Questrial" w:hAnsi="Questrial"/>
+          <w:sz w:val="24"/>
+          <w:lang w:val="en-US"/>
+        </w:rPr>
+      </w:pPr>
+      <w:r>
+        <w:rPr>
+          <w:rFonts w:ascii="Questrial" w:hAnsi="Questrial"/>
+          <w:sz w:val="24"/>
+          <w:lang w:val="en-US"/>
+        </w:rPr>
+        <w:t>SCR:</w:t>
+      </w:r>
+      <w:r>
+        <w:rPr>
+          <w:rFonts w:ascii="Questrial" w:hAnsi="Questrial"/>
+          <w:sz w:val="24"/>
+          <w:lang w:val="en-US"/>
+        </w:rPr>
+        <w:t xml:space="preserve"> System/Software Change Request</w:t>
+      </w:r>
+    </w:p>
+    <w:p>
+      <w:pPr>
+        <w:jc w:val="both"/>
+        <w:rPr>
+          <w:rFonts w:ascii="Questrial" w:eastAsia="Questrial" w:hAnsi="Questrial" w:cs="Questrial"/>
+          <w:sz w:val="24"/>
+          <w:szCs w:val="24"/>
+          <w:lang w:val="en-US"/>
+        </w:rPr>
+      </w:pPr>
+    </w:p>
+    <w:p>
+      <w:pPr>
+        <w:pStyle w:val="Ttulo2"/>
+        <w:numPr>
+          <w:ilvl w:val="1"/>
+          <w:numId w:val="4"/>
+        </w:numPr>
+        <w:jc w:val="both"/>
+      </w:pPr>
+      <w:r>
+        <w:t>Referencias</w:t>
+      </w:r>
+    </w:p>
+    <w:p/>
+    <w:p>
+      <w:pPr>
+        <w:rPr>
+          <w:lang w:val="en-US"/>
+        </w:rPr>
+      </w:pPr>
+      <w:r>
+        <w:rPr>
+          <w:lang w:val="en-US"/>
+        </w:rPr>
+        <w:t>[1] ANSI/IEEE Std 828-1983, IEEE Standard for Software Configuration Management Plans</w:t>
+      </w:r>
+    </w:p>
+    <w:p>
+      <w:pPr>
+        <w:rPr>
+          <w:lang w:val="en-US"/>
+        </w:rPr>
+      </w:pPr>
+      <w:r>
+        <w:rPr>
+          <w:lang w:val="en-US"/>
+        </w:rPr>
+        <w:t>[</w:t>
+      </w:r>
+      <w:r>
+        <w:rPr>
+          <w:lang w:val="en-US"/>
+        </w:rPr>
+        <w:t>2</w:t>
+      </w:r>
+      <w:r>
+        <w:rPr>
+          <w:lang w:val="en-US"/>
+        </w:rPr>
+        <w:t xml:space="preserve">] ANSI/IEEE Std </w:t>
+      </w:r>
+      <w:r>
+        <w:rPr>
+          <w:lang w:val="en-US"/>
+        </w:rPr>
+        <w:t>1042-1987</w:t>
+      </w:r>
+      <w:r>
+        <w:rPr>
+          <w:lang w:val="en-US"/>
+        </w:rPr>
+        <w:t xml:space="preserve">, </w:t>
+      </w:r>
+      <w:r>
+        <w:rPr>
+          <w:lang w:val="en-US"/>
+        </w:rPr>
+        <w:t>IEEE Guide to Software Configuration Management</w:t>
+      </w:r>
     </w:p>
     <w:p>
       <w:pPr>
@@ -5332,7 +6013,7 @@
 </file>
 
 <file path=customXml/itemProps1.xml><?xml version="1.0" encoding="utf-8"?>
-<ds:datastoreItem xmlns:ds="http://schemas.openxmlformats.org/officeDocument/2006/customXml" ds:itemID="{C3D4BC88-5373-4593-A7E6-5A2C4B76AD08}">
+<ds:datastoreItem xmlns:ds="http://schemas.openxmlformats.org/officeDocument/2006/customXml" ds:itemID="{4E5622C4-3B94-4A4D-9C9A-820F2471FF6D}">
   <ds:schemaRefs>
     <ds:schemaRef ds:uri="http://schemas.openxmlformats.org/officeDocument/2006/bibliography"/>
   </ds:schemaRefs>

</xml_diff>

<commit_message>
Adición de Abreviaturas al doc SPC_PGCM
</commit_message>
<xml_diff>
--- a/Desarrollo/1.SPACIA/8.Documentos Adicionales/SPC_PGCM.docx
+++ b/Desarrollo/1.SPACIA/8.Documentos Adicionales/SPC_PGCM.docx
@@ -1536,8 +1536,6 @@
               </w:rPr>
               <w:t>Jair Barzola</w:t>
             </w:r>
-            <w:bookmarkStart w:id="0" w:name="_GoBack"/>
-            <w:bookmarkEnd w:id="0"/>
           </w:p>
         </w:tc>
       </w:tr>
@@ -1564,14 +1562,6 @@
                 <w:szCs w:val="24"/>
               </w:rPr>
             </w:pPr>
-            <w:r>
-              <w:rPr>
-                <w:rFonts w:ascii="Questrial" w:eastAsia="Questrial" w:hAnsi="Questrial" w:cs="Questrial"/>
-                <w:sz w:val="24"/>
-                <w:szCs w:val="24"/>
-              </w:rPr>
-              <w:t>7</w:t>
-            </w:r>
           </w:p>
         </w:tc>
         <w:tc>
@@ -1594,14 +1584,6 @@
                 <w:szCs w:val="24"/>
               </w:rPr>
             </w:pPr>
-            <w:r>
-              <w:rPr>
-                <w:rFonts w:ascii="Questrial" w:eastAsia="Questrial" w:hAnsi="Questrial" w:cs="Questrial"/>
-                <w:sz w:val="24"/>
-                <w:szCs w:val="24"/>
-              </w:rPr>
-              <w:t>14/04/2018</w:t>
-            </w:r>
           </w:p>
         </w:tc>
         <w:tc>
@@ -1623,14 +1605,6 @@
                 <w:szCs w:val="24"/>
               </w:rPr>
             </w:pPr>
-            <w:r>
-              <w:rPr>
-                <w:rFonts w:ascii="Questrial" w:eastAsia="Questrial" w:hAnsi="Questrial" w:cs="Questrial"/>
-                <w:sz w:val="24"/>
-                <w:szCs w:val="24"/>
-              </w:rPr>
-              <w:t>1.6</w:t>
-            </w:r>
           </w:p>
         </w:tc>
         <w:tc>
@@ -1652,14 +1626,6 @@
                 <w:szCs w:val="24"/>
               </w:rPr>
             </w:pPr>
-            <w:r>
-              <w:rPr>
-                <w:rFonts w:ascii="Questrial" w:eastAsia="Questrial" w:hAnsi="Questrial" w:cs="Questrial"/>
-                <w:sz w:val="24"/>
-                <w:szCs w:val="24"/>
-              </w:rPr>
-              <w:t>Referencias</w:t>
-            </w:r>
           </w:p>
         </w:tc>
         <w:tc>
@@ -1681,14 +1647,6 @@
                 <w:szCs w:val="24"/>
               </w:rPr>
             </w:pPr>
-            <w:r>
-              <w:rPr>
-                <w:rFonts w:ascii="Questrial" w:eastAsia="Questrial" w:hAnsi="Questrial" w:cs="Questrial"/>
-                <w:sz w:val="24"/>
-                <w:szCs w:val="24"/>
-              </w:rPr>
-              <w:t>Luis Estrada</w:t>
-            </w:r>
           </w:p>
         </w:tc>
       </w:tr>
@@ -1878,8 +1836,8 @@
           <w:szCs w:val="24"/>
         </w:rPr>
       </w:pPr>
-      <w:bookmarkStart w:id="1" w:name="_gjdgxs" w:colFirst="0" w:colLast="0"/>
-      <w:bookmarkEnd w:id="1"/>
+      <w:bookmarkStart w:id="0" w:name="_gjdgxs" w:colFirst="0" w:colLast="0"/>
+      <w:bookmarkEnd w:id="0"/>
     </w:p>
     <w:p>
       <w:pPr>
@@ -1927,7 +1885,7 @@
           <w:r>
             <w:fldChar w:fldCharType="separate"/>
           </w:r>
-          <w:hyperlink w:anchor="_Toc511500263" w:history="1">
+          <w:hyperlink w:anchor="_Toc511506576" w:history="1">
             <w:r>
               <w:rPr>
                 <w:rStyle w:val="Hipervnculo"/>
@@ -1970,7 +1928,7 @@
                 <w:noProof/>
                 <w:webHidden/>
               </w:rPr>
-              <w:instrText xml:space="preserve"> PAGEREF _Toc511500263 \h </w:instrText>
+              <w:instrText xml:space="preserve"> PAGEREF _Toc511506576 \h </w:instrText>
             </w:r>
             <w:r>
               <w:rPr>
@@ -2015,7 +1973,7 @@
               <w:lang w:val="es-PE"/>
             </w:rPr>
           </w:pPr>
-          <w:hyperlink w:anchor="_Toc511500264" w:history="1">
+          <w:hyperlink w:anchor="_Toc511506577" w:history="1">
             <w:r>
               <w:rPr>
                 <w:rStyle w:val="Hipervnculo"/>
@@ -2058,7 +2016,7 @@
                 <w:noProof/>
                 <w:webHidden/>
               </w:rPr>
-              <w:instrText xml:space="preserve"> PAGEREF _Toc511500264 \h </w:instrText>
+              <w:instrText xml:space="preserve"> PAGEREF _Toc511506577 \h </w:instrText>
             </w:r>
             <w:r>
               <w:rPr>
@@ -2103,7 +2061,7 @@
               <w:lang w:val="es-PE"/>
             </w:rPr>
           </w:pPr>
-          <w:hyperlink w:anchor="_Toc511500265" w:history="1">
+          <w:hyperlink w:anchor="_Toc511506578" w:history="1">
             <w:r>
               <w:rPr>
                 <w:rStyle w:val="Hipervnculo"/>
@@ -2146,7 +2104,7 @@
                 <w:noProof/>
                 <w:webHidden/>
               </w:rPr>
-              <w:instrText xml:space="preserve"> PAGEREF _Toc511500265 \h </w:instrText>
+              <w:instrText xml:space="preserve"> PAGEREF _Toc511506578 \h </w:instrText>
             </w:r>
             <w:r>
               <w:rPr>
@@ -2191,7 +2149,7 @@
               <w:lang w:val="es-PE"/>
             </w:rPr>
           </w:pPr>
-          <w:hyperlink w:anchor="_Toc511500266" w:history="1">
+          <w:hyperlink w:anchor="_Toc511506579" w:history="1">
             <w:r>
               <w:rPr>
                 <w:rStyle w:val="Hipervnculo"/>
@@ -2234,7 +2192,7 @@
                 <w:noProof/>
                 <w:webHidden/>
               </w:rPr>
-              <w:instrText xml:space="preserve"> PAGEREF _Toc511500266 \h </w:instrText>
+              <w:instrText xml:space="preserve"> PAGEREF _Toc511506579 \h </w:instrText>
             </w:r>
             <w:r>
               <w:rPr>
@@ -2279,7 +2237,7 @@
               <w:lang w:val="es-PE"/>
             </w:rPr>
           </w:pPr>
-          <w:hyperlink w:anchor="_Toc511500267" w:history="1">
+          <w:hyperlink w:anchor="_Toc511506580" w:history="1">
             <w:r>
               <w:rPr>
                 <w:rStyle w:val="Hipervnculo"/>
@@ -2301,7 +2259,7 @@
                 <w:rStyle w:val="Hipervnculo"/>
                 <w:noProof/>
               </w:rPr>
-              <w:t>Acerca de la Configuración de Software</w:t>
+              <w:t>Abreviaturas</w:t>
             </w:r>
             <w:r>
               <w:rPr>
@@ -2322,183 +2280,7 @@
                 <w:noProof/>
                 <w:webHidden/>
               </w:rPr>
-              <w:instrText xml:space="preserve"> PAGEREF _Toc511500267 \h </w:instrText>
-            </w:r>
-            <w:r>
-              <w:rPr>
-                <w:noProof/>
-                <w:webHidden/>
-              </w:rPr>
-            </w:r>
-            <w:r>
-              <w:rPr>
-                <w:noProof/>
-                <w:webHidden/>
-              </w:rPr>
-              <w:fldChar w:fldCharType="separate"/>
-            </w:r>
-            <w:r>
-              <w:rPr>
-                <w:noProof/>
-                <w:webHidden/>
-              </w:rPr>
-              <w:t>5</w:t>
-            </w:r>
-            <w:r>
-              <w:rPr>
-                <w:noProof/>
-                <w:webHidden/>
-              </w:rPr>
-              <w:fldChar w:fldCharType="end"/>
-            </w:r>
-          </w:hyperlink>
-        </w:p>
-        <w:p>
-          <w:pPr>
-            <w:pStyle w:val="TDC2"/>
-            <w:tabs>
-              <w:tab w:val="left" w:pos="1100"/>
-              <w:tab w:val="right" w:pos="8828"/>
-            </w:tabs>
-            <w:rPr>
-              <w:rFonts w:asciiTheme="minorHAnsi" w:eastAsiaTheme="minorEastAsia" w:hAnsiTheme="minorHAnsi" w:cstheme="minorBidi"/>
-              <w:noProof/>
-              <w:color w:val="auto"/>
-              <w:lang w:val="es-PE"/>
-            </w:rPr>
-          </w:pPr>
-          <w:hyperlink w:anchor="_Toc511500268" w:history="1">
-            <w:r>
-              <w:rPr>
-                <w:rStyle w:val="Hipervnculo"/>
-                <w:noProof/>
-              </w:rPr>
-              <w:t>1.3.2.</w:t>
-            </w:r>
-            <w:r>
-              <w:rPr>
-                <w:rFonts w:asciiTheme="minorHAnsi" w:eastAsiaTheme="minorEastAsia" w:hAnsiTheme="minorHAnsi" w:cstheme="minorBidi"/>
-                <w:noProof/>
-                <w:color w:val="auto"/>
-                <w:lang w:val="es-PE"/>
-              </w:rPr>
-              <w:tab/>
-            </w:r>
-            <w:r>
-              <w:rPr>
-                <w:rStyle w:val="Hipervnculo"/>
-                <w:noProof/>
-              </w:rPr>
-              <w:t>Acerca del Mantenimiento de Software</w:t>
-            </w:r>
-            <w:r>
-              <w:rPr>
-                <w:noProof/>
-                <w:webHidden/>
-              </w:rPr>
-              <w:tab/>
-            </w:r>
-            <w:r>
-              <w:rPr>
-                <w:noProof/>
-                <w:webHidden/>
-              </w:rPr>
-              <w:fldChar w:fldCharType="begin"/>
-            </w:r>
-            <w:r>
-              <w:rPr>
-                <w:noProof/>
-                <w:webHidden/>
-              </w:rPr>
-              <w:instrText xml:space="preserve"> PAGEREF _Toc511500268 \h </w:instrText>
-            </w:r>
-            <w:r>
-              <w:rPr>
-                <w:noProof/>
-                <w:webHidden/>
-              </w:rPr>
-            </w:r>
-            <w:r>
-              <w:rPr>
-                <w:noProof/>
-                <w:webHidden/>
-              </w:rPr>
-              <w:fldChar w:fldCharType="separate"/>
-            </w:r>
-            <w:r>
-              <w:rPr>
-                <w:noProof/>
-                <w:webHidden/>
-              </w:rPr>
-              <w:t>5</w:t>
-            </w:r>
-            <w:r>
-              <w:rPr>
-                <w:noProof/>
-                <w:webHidden/>
-              </w:rPr>
-              <w:fldChar w:fldCharType="end"/>
-            </w:r>
-          </w:hyperlink>
-        </w:p>
-        <w:p>
-          <w:pPr>
-            <w:pStyle w:val="TDC2"/>
-            <w:tabs>
-              <w:tab w:val="left" w:pos="880"/>
-              <w:tab w:val="right" w:pos="8828"/>
-            </w:tabs>
-            <w:rPr>
-              <w:rFonts w:asciiTheme="minorHAnsi" w:eastAsiaTheme="minorEastAsia" w:hAnsiTheme="minorHAnsi" w:cstheme="minorBidi"/>
-              <w:noProof/>
-              <w:color w:val="auto"/>
-              <w:lang w:val="es-PE"/>
-            </w:rPr>
-          </w:pPr>
-          <w:hyperlink w:anchor="_Toc511500269" w:history="1">
-            <w:r>
-              <w:rPr>
-                <w:rStyle w:val="Hipervnculo"/>
-                <w:noProof/>
-              </w:rPr>
-              <w:t>1.4.</w:t>
-            </w:r>
-            <w:r>
-              <w:rPr>
-                <w:rFonts w:asciiTheme="minorHAnsi" w:eastAsiaTheme="minorEastAsia" w:hAnsiTheme="minorHAnsi" w:cstheme="minorBidi"/>
-                <w:noProof/>
-                <w:color w:val="auto"/>
-                <w:lang w:val="es-PE"/>
-              </w:rPr>
-              <w:tab/>
-            </w:r>
-            <w:r>
-              <w:rPr>
-                <w:rStyle w:val="Hipervnculo"/>
-                <w:noProof/>
-              </w:rPr>
-              <w:t>Abreviaturas</w:t>
-            </w:r>
-            <w:r>
-              <w:rPr>
-                <w:noProof/>
-                <w:webHidden/>
-              </w:rPr>
-              <w:tab/>
-            </w:r>
-            <w:r>
-              <w:rPr>
-                <w:noProof/>
-                <w:webHidden/>
-              </w:rPr>
-              <w:fldChar w:fldCharType="begin"/>
-            </w:r>
-            <w:r>
-              <w:rPr>
-                <w:noProof/>
-                <w:webHidden/>
-              </w:rPr>
-              <w:instrText xml:space="preserve"> PAGEREF _Toc511500269 \h </w:instrText>
+              <w:instrText xml:space="preserve"> PAGEREF _Toc511506580 \h </w:instrText>
             </w:r>
             <w:r>
               <w:rPr>
@@ -2556,6 +2338,8 @@
       <w:r>
         <w:br w:type="page"/>
       </w:r>
+      <w:bookmarkStart w:id="1" w:name="_GoBack"/>
+      <w:bookmarkEnd w:id="1"/>
     </w:p>
     <w:p>
       <w:pPr>
@@ -2567,7 +2351,7 @@
         <w:ind w:left="0"/>
         <w:jc w:val="both"/>
       </w:pPr>
-      <w:bookmarkStart w:id="2" w:name="_Toc511500263"/>
+      <w:bookmarkStart w:id="2" w:name="_Toc511506576"/>
       <w:r>
         <w:lastRenderedPageBreak/>
         <w:t>Introducción</w:t>
@@ -2790,7 +2574,7 @@
         </w:numPr>
         <w:jc w:val="both"/>
       </w:pPr>
-      <w:bookmarkStart w:id="3" w:name="_Toc511500264"/>
+      <w:bookmarkStart w:id="3" w:name="_Toc511506577"/>
       <w:r>
         <w:t>Propósito</w:t>
       </w:r>
@@ -2982,7 +2766,7 @@
         </w:numPr>
         <w:jc w:val="both"/>
       </w:pPr>
-      <w:bookmarkStart w:id="4" w:name="_Toc511500265"/>
+      <w:bookmarkStart w:id="4" w:name="_Toc511506578"/>
       <w:r>
         <w:t>Alcance</w:t>
       </w:r>
@@ -3166,7 +2950,7 @@
         </w:numPr>
         <w:jc w:val="both"/>
       </w:pPr>
-      <w:bookmarkStart w:id="5" w:name="_Toc511500266"/>
+      <w:bookmarkStart w:id="5" w:name="_Toc511506579"/>
       <w:r>
         <w:lastRenderedPageBreak/>
         <w:t>Definiciones</w:t>
@@ -3434,14 +3218,14 @@
         <w:ind w:left="1843"/>
         <w:jc w:val="both"/>
       </w:pPr>
-      <w:bookmarkStart w:id="6" w:name="_Toc511500269"/>
+      <w:bookmarkStart w:id="6" w:name="_Toc511506580"/>
       <w:r>
         <w:t>Abreviatura</w:t>
       </w:r>
+      <w:r>
+        <w:t>s</w:t>
+      </w:r>
       <w:bookmarkEnd w:id="6"/>
-      <w:r>
-        <w:t>s</w:t>
-      </w:r>
     </w:p>
     <w:p/>
     <w:p>
@@ -3746,76 +3530,6 @@
           <w:lang w:val="en-US"/>
         </w:rPr>
       </w:pPr>
-    </w:p>
-    <w:p>
-      <w:pPr>
-        <w:pStyle w:val="Ttulo2"/>
-        <w:numPr>
-          <w:ilvl w:val="1"/>
-          <w:numId w:val="4"/>
-        </w:numPr>
-        <w:jc w:val="both"/>
-      </w:pPr>
-      <w:r>
-        <w:t>Referencias</w:t>
-      </w:r>
-    </w:p>
-    <w:p/>
-    <w:p>
-      <w:pPr>
-        <w:rPr>
-          <w:lang w:val="en-US"/>
-        </w:rPr>
-      </w:pPr>
-      <w:r>
-        <w:rPr>
-          <w:lang w:val="en-US"/>
-        </w:rPr>
-        <w:t>[1] ANSI/IEEE Std 828-1983, IEEE Standard for Software Configuration Management Plans</w:t>
-      </w:r>
-    </w:p>
-    <w:p>
-      <w:pPr>
-        <w:rPr>
-          <w:lang w:val="en-US"/>
-        </w:rPr>
-      </w:pPr>
-      <w:r>
-        <w:rPr>
-          <w:lang w:val="en-US"/>
-        </w:rPr>
-        <w:t>[</w:t>
-      </w:r>
-      <w:r>
-        <w:rPr>
-          <w:lang w:val="en-US"/>
-        </w:rPr>
-        <w:t>2</w:t>
-      </w:r>
-      <w:r>
-        <w:rPr>
-          <w:lang w:val="en-US"/>
-        </w:rPr>
-        <w:t xml:space="preserve">] ANSI/IEEE Std </w:t>
-      </w:r>
-      <w:r>
-        <w:rPr>
-          <w:lang w:val="en-US"/>
-        </w:rPr>
-        <w:t>1042-1987</w:t>
-      </w:r>
-      <w:r>
-        <w:rPr>
-          <w:lang w:val="en-US"/>
-        </w:rPr>
-        <w:t xml:space="preserve">, </w:t>
-      </w:r>
-      <w:r>
-        <w:rPr>
-          <w:lang w:val="en-US"/>
-        </w:rPr>
-        <w:t>IEEE Guide to Software Configuration Management</w:t>
-      </w:r>
     </w:p>
     <w:p>
       <w:pPr>
@@ -6013,7 +5727,7 @@
 </file>
 
 <file path=customXml/itemProps1.xml><?xml version="1.0" encoding="utf-8"?>
-<ds:datastoreItem xmlns:ds="http://schemas.openxmlformats.org/officeDocument/2006/customXml" ds:itemID="{4E5622C4-3B94-4A4D-9C9A-820F2471FF6D}">
+<ds:datastoreItem xmlns:ds="http://schemas.openxmlformats.org/officeDocument/2006/customXml" ds:itemID="{D5DF24FD-886A-4A1C-9143-A1ACE41D9F03}">
   <ds:schemaRefs>
     <ds:schemaRef ds:uri="http://schemas.openxmlformats.org/officeDocument/2006/bibliography"/>
   </ds:schemaRefs>

</xml_diff>